<commit_message>
added ckeditor with paperclip
</commit_message>
<xml_diff>
--- a/photos.docx
+++ b/photos.docx
@@ -198,15 +198,2114 @@
       <w:r>
         <w:t>app gavinjell</w:t>
       </w:r>
+    </w:p>
+    <w:p>
+      <w:pPr>
+        <w:spacing w:after="0" w:line="240" w:lineRule="auto"/>
+      </w:pPr>
+    </w:p>
+    <w:p>
+      <w:pPr>
+        <w:shd w:val="clear" w:color="auto" w:fill="F6F8FA"/>
+        <w:tabs>
+          <w:tab w:val="left" w:pos="916"/>
+          <w:tab w:val="left" w:pos="1832"/>
+          <w:tab w:val="left" w:pos="2748"/>
+          <w:tab w:val="left" w:pos="3664"/>
+          <w:tab w:val="left" w:pos="4580"/>
+          <w:tab w:val="left" w:pos="5496"/>
+          <w:tab w:val="left" w:pos="6412"/>
+          <w:tab w:val="left" w:pos="7328"/>
+          <w:tab w:val="left" w:pos="8244"/>
+          <w:tab w:val="left" w:pos="9160"/>
+          <w:tab w:val="left" w:pos="10076"/>
+          <w:tab w:val="left" w:pos="10992"/>
+          <w:tab w:val="left" w:pos="11908"/>
+          <w:tab w:val="left" w:pos="12824"/>
+          <w:tab w:val="left" w:pos="13740"/>
+          <w:tab w:val="left" w:pos="14656"/>
+        </w:tabs>
+        <w:spacing w:line="240" w:lineRule="auto"/>
+        <w:rPr>
+          <w:rFonts w:ascii="Consolas" w:eastAsia="Times New Roman" w:hAnsi="Consolas" w:cs="Consolas"/>
+          <w:color w:val="24292E"/>
+          <w:sz w:val="20"/>
+          <w:szCs w:val="20"/>
+        </w:rPr>
+      </w:pPr>
+      <w:r>
+        <w:rPr>
+          <w:rFonts w:ascii="Consolas" w:eastAsia="Times New Roman" w:hAnsi="Consolas" w:cs="Consolas"/>
+          <w:color w:val="24292E"/>
+          <w:sz w:val="20"/>
+          <w:szCs w:val="20"/>
+        </w:rPr>
+        <w:t xml:space="preserve">gem </w:t>
+      </w:r>
+      <w:r>
+        <w:rPr>
+          <w:rFonts w:ascii="Consolas" w:eastAsia="Times New Roman" w:hAnsi="Consolas" w:cs="Consolas"/>
+          <w:color w:val="032F62"/>
+          <w:sz w:val="20"/>
+          <w:szCs w:val="20"/>
+        </w:rPr>
+        <w:t>'ckeditor'</w:t>
+      </w:r>
+      <w:r>
+        <w:rPr>
+          <w:rFonts w:ascii="Consolas" w:eastAsia="Times New Roman" w:hAnsi="Consolas" w:cs="Consolas"/>
+          <w:color w:val="24292E"/>
+          <w:sz w:val="20"/>
+          <w:szCs w:val="20"/>
+        </w:rPr>
+        <w:t xml:space="preserve">, </w:t>
+      </w:r>
+      <w:r>
+        <w:rPr>
+          <w:rFonts w:ascii="Consolas" w:eastAsia="Times New Roman" w:hAnsi="Consolas" w:cs="Consolas"/>
+          <w:color w:val="032F62"/>
+          <w:sz w:val="20"/>
+          <w:szCs w:val="20"/>
+        </w:rPr>
+        <w:t>'4.1.3'</w:t>
+      </w:r>
+    </w:p>
+    <w:p>
+      <w:pPr>
+        <w:spacing w:after="0" w:line="240" w:lineRule="auto"/>
+        <w:rPr>
+          <w:rFonts w:ascii="Segoe UI" w:eastAsia="Times New Roman" w:hAnsi="Segoe UI" w:cs="Segoe UI"/>
+          <w:color w:val="24292E"/>
+          <w:sz w:val="24"/>
+          <w:szCs w:val="24"/>
+        </w:rPr>
+      </w:pPr>
+      <w:r>
+        <w:rPr>
+          <w:rFonts w:ascii="Segoe UI" w:eastAsia="Times New Roman" w:hAnsi="Segoe UI" w:cs="Segoe UI"/>
+          <w:color w:val="24292E"/>
+          <w:sz w:val="24"/>
+          <w:szCs w:val="24"/>
+        </w:rPr>
+        <w:t>Include this inside your </w:t>
+      </w:r>
+      <w:r>
+        <w:rPr>
+          <w:rFonts w:ascii="Consolas" w:eastAsia="Times New Roman" w:hAnsi="Consolas" w:cs="Consolas"/>
+          <w:color w:val="24292E"/>
+          <w:sz w:val="20"/>
+          <w:szCs w:val="20"/>
+        </w:rPr>
+        <w:t>config/initializers/assets.rb</w:t>
+      </w:r>
+      <w:r>
+        <w:rPr>
+          <w:rFonts w:ascii="Segoe UI" w:eastAsia="Times New Roman" w:hAnsi="Segoe UI" w:cs="Segoe UI"/>
+          <w:color w:val="24292E"/>
+          <w:sz w:val="24"/>
+          <w:szCs w:val="24"/>
+        </w:rPr>
+        <w:t>:</w:t>
+      </w:r>
+    </w:p>
+    <w:p>
+      <w:pPr>
+        <w:shd w:val="clear" w:color="auto" w:fill="F6F8FA"/>
+        <w:tabs>
+          <w:tab w:val="left" w:pos="916"/>
+          <w:tab w:val="left" w:pos="1832"/>
+          <w:tab w:val="left" w:pos="2748"/>
+          <w:tab w:val="left" w:pos="3664"/>
+          <w:tab w:val="left" w:pos="4580"/>
+          <w:tab w:val="left" w:pos="5496"/>
+          <w:tab w:val="left" w:pos="6412"/>
+          <w:tab w:val="left" w:pos="7328"/>
+          <w:tab w:val="left" w:pos="8244"/>
+          <w:tab w:val="left" w:pos="9160"/>
+          <w:tab w:val="left" w:pos="10076"/>
+          <w:tab w:val="left" w:pos="10992"/>
+          <w:tab w:val="left" w:pos="11908"/>
+          <w:tab w:val="left" w:pos="12824"/>
+          <w:tab w:val="left" w:pos="13740"/>
+          <w:tab w:val="left" w:pos="14656"/>
+        </w:tabs>
+        <w:spacing w:after="0" w:line="240" w:lineRule="auto"/>
+        <w:rPr>
+          <w:rFonts w:ascii="Consolas" w:eastAsia="Times New Roman" w:hAnsi="Consolas" w:cs="Consolas"/>
+          <w:color w:val="24292E"/>
+          <w:sz w:val="20"/>
+          <w:szCs w:val="20"/>
+        </w:rPr>
+      </w:pPr>
+      <w:r>
+        <w:rPr>
+          <w:rFonts w:ascii="Consolas" w:eastAsia="Times New Roman" w:hAnsi="Consolas" w:cs="Consolas"/>
+          <w:color w:val="24292E"/>
+          <w:sz w:val="20"/>
+          <w:szCs w:val="20"/>
+          <w:bdr w:val="none" w:sz="0" w:space="0" w:color="auto" w:frame="1"/>
+        </w:rPr>
+        <w:t>Rails.application.config.assets.precompile += %w( ckeditor/*)</w:t>
+      </w:r>
+    </w:p>
+    <w:p>
+      <w:pPr>
+        <w:shd w:val="clear" w:color="auto" w:fill="F6F8FA"/>
+        <w:tabs>
+          <w:tab w:val="left" w:pos="916"/>
+          <w:tab w:val="left" w:pos="1832"/>
+          <w:tab w:val="left" w:pos="2748"/>
+          <w:tab w:val="left" w:pos="3664"/>
+          <w:tab w:val="left" w:pos="4580"/>
+          <w:tab w:val="left" w:pos="5496"/>
+          <w:tab w:val="left" w:pos="6412"/>
+          <w:tab w:val="left" w:pos="7328"/>
+          <w:tab w:val="left" w:pos="8244"/>
+          <w:tab w:val="left" w:pos="9160"/>
+          <w:tab w:val="left" w:pos="10076"/>
+          <w:tab w:val="left" w:pos="10992"/>
+          <w:tab w:val="left" w:pos="11908"/>
+          <w:tab w:val="left" w:pos="12824"/>
+          <w:tab w:val="left" w:pos="13740"/>
+          <w:tab w:val="left" w:pos="14656"/>
+        </w:tabs>
+        <w:spacing w:after="0" w:line="240" w:lineRule="auto"/>
+        <w:rPr>
+          <w:rFonts w:ascii="Consolas" w:eastAsia="Times New Roman" w:hAnsi="Consolas" w:cs="Consolas"/>
+          <w:color w:val="24292E"/>
+          <w:sz w:val="20"/>
+          <w:szCs w:val="20"/>
+          <w:bdr w:val="none" w:sz="0" w:space="0" w:color="auto" w:frame="1"/>
+        </w:rPr>
+      </w:pPr>
+    </w:p>
+    <w:p>
+      <w:pPr>
+        <w:shd w:val="clear" w:color="auto" w:fill="F6F8FA"/>
+        <w:tabs>
+          <w:tab w:val="left" w:pos="916"/>
+          <w:tab w:val="left" w:pos="1832"/>
+          <w:tab w:val="left" w:pos="2748"/>
+          <w:tab w:val="left" w:pos="3664"/>
+          <w:tab w:val="left" w:pos="4580"/>
+          <w:tab w:val="left" w:pos="5496"/>
+          <w:tab w:val="left" w:pos="6412"/>
+          <w:tab w:val="left" w:pos="7328"/>
+          <w:tab w:val="left" w:pos="8244"/>
+          <w:tab w:val="left" w:pos="9160"/>
+          <w:tab w:val="left" w:pos="10076"/>
+          <w:tab w:val="left" w:pos="10992"/>
+          <w:tab w:val="left" w:pos="11908"/>
+          <w:tab w:val="left" w:pos="12824"/>
+          <w:tab w:val="left" w:pos="13740"/>
+          <w:tab w:val="left" w:pos="14656"/>
+        </w:tabs>
+        <w:spacing w:after="0" w:line="240" w:lineRule="auto"/>
+        <w:rPr>
+          <w:rFonts w:ascii="Consolas" w:eastAsia="Times New Roman" w:hAnsi="Consolas" w:cs="Consolas"/>
+          <w:color w:val="24292E"/>
+          <w:sz w:val="20"/>
+          <w:szCs w:val="20"/>
+          <w:bdr w:val="none" w:sz="0" w:space="0" w:color="auto" w:frame="1"/>
+        </w:rPr>
+      </w:pPr>
+      <w:r>
+        <w:rPr>
+          <w:rFonts w:ascii="Consolas" w:eastAsia="Times New Roman" w:hAnsi="Consolas" w:cs="Consolas"/>
+          <w:color w:val="24292E"/>
+          <w:sz w:val="20"/>
+          <w:szCs w:val="20"/>
+          <w:bdr w:val="none" w:sz="0" w:space="0" w:color="auto" w:frame="1"/>
+        </w:rPr>
+        <w:t>gem 'paperclip'</w:t>
+      </w:r>
+    </w:p>
+    <w:p>
+      <w:pPr>
+        <w:shd w:val="clear" w:color="auto" w:fill="F6F8FA"/>
+        <w:tabs>
+          <w:tab w:val="left" w:pos="916"/>
+          <w:tab w:val="left" w:pos="1832"/>
+          <w:tab w:val="left" w:pos="2748"/>
+          <w:tab w:val="left" w:pos="3664"/>
+          <w:tab w:val="left" w:pos="4580"/>
+          <w:tab w:val="left" w:pos="5496"/>
+          <w:tab w:val="left" w:pos="6412"/>
+          <w:tab w:val="left" w:pos="7328"/>
+          <w:tab w:val="left" w:pos="8244"/>
+          <w:tab w:val="left" w:pos="9160"/>
+          <w:tab w:val="left" w:pos="10076"/>
+          <w:tab w:val="left" w:pos="10992"/>
+          <w:tab w:val="left" w:pos="11908"/>
+          <w:tab w:val="left" w:pos="12824"/>
+          <w:tab w:val="left" w:pos="13740"/>
+          <w:tab w:val="left" w:pos="14656"/>
+        </w:tabs>
+        <w:spacing w:after="0" w:line="240" w:lineRule="auto"/>
+        <w:rPr>
+          <w:rFonts w:ascii="Consolas" w:eastAsia="Times New Roman" w:hAnsi="Consolas" w:cs="Consolas"/>
+          <w:color w:val="24292E"/>
+          <w:sz w:val="20"/>
+          <w:szCs w:val="20"/>
+          <w:bdr w:val="none" w:sz="0" w:space="0" w:color="auto" w:frame="1"/>
+        </w:rPr>
+      </w:pPr>
+      <w:r>
+        <w:rPr>
+          <w:rFonts w:ascii="Consolas" w:eastAsia="Times New Roman" w:hAnsi="Consolas" w:cs="Consolas"/>
+          <w:color w:val="24292E"/>
+          <w:sz w:val="20"/>
+          <w:szCs w:val="20"/>
+          <w:bdr w:val="none" w:sz="0" w:space="0" w:color="auto" w:frame="1"/>
+        </w:rPr>
+        <w:t>rails generate ckeditor:install --orm=active_record --backend=paperclip</w:t>
+      </w:r>
+    </w:p>
+    <w:p>
+      <w:pPr>
+        <w:shd w:val="clear" w:color="auto" w:fill="F6F8FA"/>
+        <w:tabs>
+          <w:tab w:val="left" w:pos="916"/>
+          <w:tab w:val="left" w:pos="1832"/>
+          <w:tab w:val="left" w:pos="2748"/>
+          <w:tab w:val="left" w:pos="3664"/>
+          <w:tab w:val="left" w:pos="4580"/>
+          <w:tab w:val="left" w:pos="5496"/>
+          <w:tab w:val="left" w:pos="6412"/>
+          <w:tab w:val="left" w:pos="7328"/>
+          <w:tab w:val="left" w:pos="8244"/>
+          <w:tab w:val="left" w:pos="9160"/>
+          <w:tab w:val="left" w:pos="10076"/>
+          <w:tab w:val="left" w:pos="10992"/>
+          <w:tab w:val="left" w:pos="11908"/>
+          <w:tab w:val="left" w:pos="12824"/>
+          <w:tab w:val="left" w:pos="13740"/>
+          <w:tab w:val="left" w:pos="14656"/>
+        </w:tabs>
+        <w:spacing w:after="0" w:line="240" w:lineRule="auto"/>
+        <w:rPr>
+          <w:rFonts w:ascii="Consolas" w:eastAsia="Times New Roman" w:hAnsi="Consolas" w:cs="Consolas"/>
+          <w:color w:val="24292E"/>
+          <w:sz w:val="20"/>
+          <w:szCs w:val="20"/>
+          <w:bdr w:val="none" w:sz="0" w:space="0" w:color="auto" w:frame="1"/>
+        </w:rPr>
+      </w:pPr>
+    </w:p>
+    <w:p>
+      <w:pPr>
+        <w:spacing w:before="360" w:after="240" w:line="240" w:lineRule="auto"/>
+        <w:outlineLvl w:val="3"/>
+        <w:rPr>
+          <w:rFonts w:ascii="Segoe UI" w:eastAsia="Times New Roman" w:hAnsi="Segoe UI" w:cs="Segoe UI"/>
+          <w:b/>
+          <w:bCs/>
+          <w:color w:val="24292E"/>
+          <w:sz w:val="24"/>
+          <w:szCs w:val="24"/>
+        </w:rPr>
+      </w:pPr>
+      <w:r>
+        <w:rPr>
+          <w:rFonts w:ascii="Segoe UI" w:eastAsia="Times New Roman" w:hAnsi="Segoe UI" w:cs="Segoe UI"/>
+          <w:b/>
+          <w:bCs/>
+          <w:color w:val="24292E"/>
+          <w:sz w:val="24"/>
+          <w:szCs w:val="24"/>
+        </w:rPr>
+        <w:t>Mongoid + paperclip</w:t>
+      </w:r>
+    </w:p>
+    <w:p>
+      <w:pPr>
+        <w:shd w:val="clear" w:color="auto" w:fill="F6F8FA"/>
+        <w:tabs>
+          <w:tab w:val="left" w:pos="916"/>
+          <w:tab w:val="left" w:pos="1832"/>
+          <w:tab w:val="left" w:pos="2748"/>
+          <w:tab w:val="left" w:pos="3664"/>
+          <w:tab w:val="left" w:pos="4580"/>
+          <w:tab w:val="left" w:pos="5496"/>
+          <w:tab w:val="left" w:pos="6412"/>
+          <w:tab w:val="left" w:pos="7328"/>
+          <w:tab w:val="left" w:pos="8244"/>
+          <w:tab w:val="left" w:pos="9160"/>
+          <w:tab w:val="left" w:pos="10076"/>
+          <w:tab w:val="left" w:pos="10992"/>
+          <w:tab w:val="left" w:pos="11908"/>
+          <w:tab w:val="left" w:pos="12824"/>
+          <w:tab w:val="left" w:pos="13740"/>
+          <w:tab w:val="left" w:pos="14656"/>
+        </w:tabs>
+        <w:spacing w:after="0" w:line="240" w:lineRule="auto"/>
+        <w:rPr>
+          <w:rFonts w:ascii="Consolas" w:eastAsia="Times New Roman" w:hAnsi="Consolas" w:cs="Consolas"/>
+          <w:color w:val="24292E"/>
+          <w:sz w:val="20"/>
+          <w:szCs w:val="20"/>
+          <w:bdr w:val="none" w:sz="0" w:space="0" w:color="auto" w:frame="1"/>
+        </w:rPr>
+      </w:pPr>
+      <w:r>
+        <w:rPr>
+          <w:rFonts w:ascii="Consolas" w:eastAsia="Times New Roman" w:hAnsi="Consolas" w:cs="Consolas"/>
+          <w:color w:val="24292E"/>
+          <w:sz w:val="20"/>
+          <w:szCs w:val="20"/>
+          <w:bdr w:val="none" w:sz="0" w:space="0" w:color="auto" w:frame="1"/>
+        </w:rPr>
+        <w:t>gem 'mongoid-paperclip', require: 'mongoid_paperclip'</w:t>
+      </w:r>
+    </w:p>
+    <w:p>
+      <w:pPr>
+        <w:shd w:val="clear" w:color="auto" w:fill="F6F8FA"/>
+        <w:tabs>
+          <w:tab w:val="left" w:pos="916"/>
+          <w:tab w:val="left" w:pos="1832"/>
+          <w:tab w:val="left" w:pos="2748"/>
+          <w:tab w:val="left" w:pos="3664"/>
+          <w:tab w:val="left" w:pos="4580"/>
+          <w:tab w:val="left" w:pos="5496"/>
+          <w:tab w:val="left" w:pos="6412"/>
+          <w:tab w:val="left" w:pos="7328"/>
+          <w:tab w:val="left" w:pos="8244"/>
+          <w:tab w:val="left" w:pos="9160"/>
+          <w:tab w:val="left" w:pos="10076"/>
+          <w:tab w:val="left" w:pos="10992"/>
+          <w:tab w:val="left" w:pos="11908"/>
+          <w:tab w:val="left" w:pos="12824"/>
+          <w:tab w:val="left" w:pos="13740"/>
+          <w:tab w:val="left" w:pos="14656"/>
+        </w:tabs>
+        <w:spacing w:after="0" w:line="240" w:lineRule="auto"/>
+        <w:rPr>
+          <w:rFonts w:ascii="Consolas" w:eastAsia="Times New Roman" w:hAnsi="Consolas" w:cs="Consolas"/>
+          <w:color w:val="24292E"/>
+          <w:sz w:val="20"/>
+          <w:szCs w:val="20"/>
+        </w:rPr>
+      </w:pPr>
+      <w:r>
+        <w:rPr>
+          <w:rFonts w:ascii="Consolas" w:eastAsia="Times New Roman" w:hAnsi="Consolas" w:cs="Consolas"/>
+          <w:color w:val="24292E"/>
+          <w:sz w:val="20"/>
+          <w:szCs w:val="20"/>
+          <w:bdr w:val="none" w:sz="0" w:space="0" w:color="auto" w:frame="1"/>
+        </w:rPr>
+        <w:t>rails generate ckeditor:install --orm=mongoid --backend=paperclip</w:t>
+      </w:r>
+    </w:p>
+    <w:p>
+      <w:pPr>
+        <w:shd w:val="clear" w:color="auto" w:fill="F6F8FA"/>
+        <w:tabs>
+          <w:tab w:val="left" w:pos="916"/>
+          <w:tab w:val="left" w:pos="1832"/>
+          <w:tab w:val="left" w:pos="2748"/>
+          <w:tab w:val="left" w:pos="3664"/>
+          <w:tab w:val="left" w:pos="4580"/>
+          <w:tab w:val="left" w:pos="5496"/>
+          <w:tab w:val="left" w:pos="6412"/>
+          <w:tab w:val="left" w:pos="7328"/>
+          <w:tab w:val="left" w:pos="8244"/>
+          <w:tab w:val="left" w:pos="9160"/>
+          <w:tab w:val="left" w:pos="10076"/>
+          <w:tab w:val="left" w:pos="10992"/>
+          <w:tab w:val="left" w:pos="11908"/>
+          <w:tab w:val="left" w:pos="12824"/>
+          <w:tab w:val="left" w:pos="13740"/>
+          <w:tab w:val="left" w:pos="14656"/>
+        </w:tabs>
+        <w:spacing w:after="0" w:line="240" w:lineRule="auto"/>
+        <w:rPr>
+          <w:rFonts w:ascii="Consolas" w:eastAsia="Times New Roman" w:hAnsi="Consolas" w:cs="Consolas"/>
+          <w:color w:val="24292E"/>
+          <w:sz w:val="20"/>
+          <w:szCs w:val="20"/>
+        </w:rPr>
+      </w:pPr>
+    </w:p>
+    <w:p>
+      <w:pPr>
+        <w:spacing w:before="360" w:after="240" w:line="240" w:lineRule="auto"/>
+        <w:outlineLvl w:val="3"/>
+        <w:rPr>
+          <w:rFonts w:ascii="Segoe UI" w:eastAsia="Times New Roman" w:hAnsi="Segoe UI" w:cs="Segoe UI"/>
+          <w:b/>
+          <w:bCs/>
+          <w:color w:val="24292E"/>
+          <w:sz w:val="24"/>
+          <w:szCs w:val="24"/>
+        </w:rPr>
+      </w:pPr>
+      <w:r>
+        <w:rPr>
+          <w:rFonts w:ascii="Segoe UI" w:eastAsia="Times New Roman" w:hAnsi="Segoe UI" w:cs="Segoe UI"/>
+          <w:b/>
+          <w:bCs/>
+          <w:color w:val="24292E"/>
+          <w:sz w:val="24"/>
+          <w:szCs w:val="24"/>
+        </w:rPr>
+        <w:t>Load generated models</w:t>
+      </w:r>
+    </w:p>
+    <w:p>
+      <w:pPr>
+        <w:spacing w:after="240" w:line="240" w:lineRule="auto"/>
+        <w:rPr>
+          <w:rFonts w:ascii="Segoe UI" w:eastAsia="Times New Roman" w:hAnsi="Segoe UI" w:cs="Segoe UI"/>
+          <w:color w:val="24292E"/>
+          <w:sz w:val="24"/>
+          <w:szCs w:val="24"/>
+        </w:rPr>
+      </w:pPr>
+      <w:r>
+        <w:rPr>
+          <w:rFonts w:ascii="Segoe UI" w:eastAsia="Times New Roman" w:hAnsi="Segoe UI" w:cs="Segoe UI"/>
+          <w:color w:val="24292E"/>
+          <w:sz w:val="24"/>
+          <w:szCs w:val="24"/>
+        </w:rPr>
+        <w:t>All ckeditor models will be generated in the app/models/ckeditor directory. Models are autoloaded in Rails 4. For earlier Rails versions, you need to add them to the autoload path (in application.rb):</w:t>
+      </w:r>
+    </w:p>
+    <w:p>
+      <w:pPr>
+        <w:shd w:val="clear" w:color="auto" w:fill="F6F8FA"/>
+        <w:tabs>
+          <w:tab w:val="left" w:pos="916"/>
+          <w:tab w:val="left" w:pos="1832"/>
+          <w:tab w:val="left" w:pos="2748"/>
+          <w:tab w:val="left" w:pos="3664"/>
+          <w:tab w:val="left" w:pos="4580"/>
+          <w:tab w:val="left" w:pos="5496"/>
+          <w:tab w:val="left" w:pos="6412"/>
+          <w:tab w:val="left" w:pos="7328"/>
+          <w:tab w:val="left" w:pos="8244"/>
+          <w:tab w:val="left" w:pos="9160"/>
+          <w:tab w:val="left" w:pos="10076"/>
+          <w:tab w:val="left" w:pos="10992"/>
+          <w:tab w:val="left" w:pos="11908"/>
+          <w:tab w:val="left" w:pos="12824"/>
+          <w:tab w:val="left" w:pos="13740"/>
+          <w:tab w:val="left" w:pos="14656"/>
+        </w:tabs>
+        <w:spacing w:line="240" w:lineRule="auto"/>
+        <w:rPr>
+          <w:rFonts w:ascii="Consolas" w:eastAsia="Times New Roman" w:hAnsi="Consolas" w:cs="Consolas"/>
+          <w:color w:val="24292E"/>
+          <w:sz w:val="20"/>
+          <w:szCs w:val="20"/>
+        </w:rPr>
+      </w:pPr>
+      <w:r>
+        <w:rPr>
+          <w:rFonts w:ascii="Consolas" w:eastAsia="Times New Roman" w:hAnsi="Consolas" w:cs="Consolas"/>
+          <w:color w:val="24292E"/>
+          <w:sz w:val="20"/>
+          <w:szCs w:val="20"/>
+        </w:rPr>
+        <w:t xml:space="preserve">config.autoload_paths </w:t>
+      </w:r>
+      <w:r>
+        <w:rPr>
+          <w:rFonts w:ascii="Consolas" w:eastAsia="Times New Roman" w:hAnsi="Consolas" w:cs="Consolas"/>
+          <w:color w:val="D73A49"/>
+          <w:sz w:val="20"/>
+          <w:szCs w:val="20"/>
+        </w:rPr>
+        <w:t>+=</w:t>
+      </w:r>
+      <w:r>
+        <w:rPr>
+          <w:rFonts w:ascii="Consolas" w:eastAsia="Times New Roman" w:hAnsi="Consolas" w:cs="Consolas"/>
+          <w:color w:val="24292E"/>
+          <w:sz w:val="20"/>
+          <w:szCs w:val="20"/>
+        </w:rPr>
+        <w:t xml:space="preserve"> </w:t>
+      </w:r>
+      <w:r>
+        <w:rPr>
+          <w:rFonts w:ascii="Consolas" w:eastAsia="Times New Roman" w:hAnsi="Consolas" w:cs="Consolas"/>
+          <w:color w:val="032F62"/>
+          <w:sz w:val="20"/>
+          <w:szCs w:val="20"/>
+        </w:rPr>
+        <w:t>%w(#{config.root}/app/models/ckeditor)</w:t>
+      </w:r>
+    </w:p>
+    <w:p>
+      <w:pPr>
+        <w:spacing w:after="240" w:line="240" w:lineRule="auto"/>
+        <w:rPr>
+          <w:rFonts w:ascii="Segoe UI" w:eastAsia="Times New Roman" w:hAnsi="Segoe UI" w:cs="Segoe UI"/>
+          <w:color w:val="24292E"/>
+          <w:sz w:val="24"/>
+          <w:szCs w:val="24"/>
+        </w:rPr>
+      </w:pPr>
+      <w:r>
+        <w:rPr>
+          <w:rFonts w:ascii="Segoe UI" w:eastAsia="Times New Roman" w:hAnsi="Segoe UI" w:cs="Segoe UI"/>
+          <w:color w:val="24292E"/>
+          <w:sz w:val="24"/>
+          <w:szCs w:val="24"/>
+        </w:rPr>
+        <w:t>Mount the Ckeditor::Engine in your routes (config/routes.rb):</w:t>
+      </w:r>
+    </w:p>
+    <w:p>
+      <w:pPr>
+        <w:shd w:val="clear" w:color="auto" w:fill="F6F8FA"/>
+        <w:tabs>
+          <w:tab w:val="left" w:pos="916"/>
+          <w:tab w:val="left" w:pos="1832"/>
+          <w:tab w:val="left" w:pos="2748"/>
+          <w:tab w:val="left" w:pos="3664"/>
+          <w:tab w:val="left" w:pos="4580"/>
+          <w:tab w:val="left" w:pos="5496"/>
+          <w:tab w:val="left" w:pos="6412"/>
+          <w:tab w:val="left" w:pos="7328"/>
+          <w:tab w:val="left" w:pos="8244"/>
+          <w:tab w:val="left" w:pos="9160"/>
+          <w:tab w:val="left" w:pos="10076"/>
+          <w:tab w:val="left" w:pos="10992"/>
+          <w:tab w:val="left" w:pos="11908"/>
+          <w:tab w:val="left" w:pos="12824"/>
+          <w:tab w:val="left" w:pos="13740"/>
+          <w:tab w:val="left" w:pos="14656"/>
+        </w:tabs>
+        <w:spacing w:line="240" w:lineRule="auto"/>
+        <w:rPr>
+          <w:rFonts w:ascii="Consolas" w:eastAsia="Times New Roman" w:hAnsi="Consolas" w:cs="Consolas"/>
+          <w:color w:val="24292E"/>
+          <w:sz w:val="20"/>
+          <w:szCs w:val="20"/>
+        </w:rPr>
+      </w:pPr>
+      <w:r>
+        <w:rPr>
+          <w:rFonts w:ascii="Consolas" w:eastAsia="Times New Roman" w:hAnsi="Consolas" w:cs="Consolas"/>
+          <w:color w:val="24292E"/>
+          <w:sz w:val="20"/>
+          <w:szCs w:val="20"/>
+        </w:rPr>
+        <w:t xml:space="preserve">mount </w:t>
+      </w:r>
+      <w:r>
+        <w:rPr>
+          <w:rFonts w:ascii="Consolas" w:eastAsia="Times New Roman" w:hAnsi="Consolas" w:cs="Consolas"/>
+          <w:color w:val="005CC5"/>
+          <w:sz w:val="20"/>
+          <w:szCs w:val="20"/>
+        </w:rPr>
+        <w:t>Ckeditor</w:t>
+      </w:r>
+      <w:r>
+        <w:rPr>
+          <w:rFonts w:ascii="Consolas" w:eastAsia="Times New Roman" w:hAnsi="Consolas" w:cs="Consolas"/>
+          <w:color w:val="24292E"/>
+          <w:sz w:val="20"/>
+          <w:szCs w:val="20"/>
+        </w:rPr>
+        <w:t>::</w:t>
+      </w:r>
+      <w:r>
+        <w:rPr>
+          <w:rFonts w:ascii="Consolas" w:eastAsia="Times New Roman" w:hAnsi="Consolas" w:cs="Consolas"/>
+          <w:color w:val="005CC5"/>
+          <w:sz w:val="20"/>
+          <w:szCs w:val="20"/>
+        </w:rPr>
+        <w:t>Engine</w:t>
+      </w:r>
+      <w:r>
+        <w:rPr>
+          <w:rFonts w:ascii="Consolas" w:eastAsia="Times New Roman" w:hAnsi="Consolas" w:cs="Consolas"/>
+          <w:color w:val="24292E"/>
+          <w:sz w:val="20"/>
+          <w:szCs w:val="20"/>
+        </w:rPr>
+        <w:t xml:space="preserve"> =&gt; </w:t>
+      </w:r>
+      <w:r>
+        <w:rPr>
+          <w:rFonts w:ascii="Consolas" w:eastAsia="Times New Roman" w:hAnsi="Consolas" w:cs="Consolas"/>
+          <w:color w:val="032F62"/>
+          <w:sz w:val="20"/>
+          <w:szCs w:val="20"/>
+        </w:rPr>
+        <w:t>'/ckeditor'</w:t>
+      </w:r>
+    </w:p>
+    <w:p>
+      <w:pPr>
+        <w:spacing w:after="0" w:line="240" w:lineRule="auto"/>
+        <w:rPr>
+          <w:rFonts w:ascii="Segoe UI" w:eastAsia="Times New Roman" w:hAnsi="Segoe UI" w:cs="Segoe UI"/>
+          <w:color w:val="24292E"/>
+          <w:sz w:val="24"/>
+          <w:szCs w:val="24"/>
+        </w:rPr>
+      </w:pPr>
+      <w:r>
+        <w:rPr>
+          <w:rFonts w:ascii="Segoe UI" w:eastAsia="Times New Roman" w:hAnsi="Segoe UI" w:cs="Segoe UI"/>
+          <w:color w:val="24292E"/>
+          <w:sz w:val="24"/>
+          <w:szCs w:val="24"/>
+        </w:rPr>
+        <w:lastRenderedPageBreak/>
+        <w:t>Include ckeditor javascripts in your </w:t>
+      </w:r>
+      <w:r>
+        <w:rPr>
+          <w:rFonts w:ascii="Consolas" w:eastAsia="Times New Roman" w:hAnsi="Consolas" w:cs="Consolas"/>
+          <w:color w:val="24292E"/>
+          <w:sz w:val="20"/>
+          <w:szCs w:val="20"/>
+        </w:rPr>
+        <w:t>app/assets/javascripts/application.js</w:t>
+      </w:r>
+      <w:r>
+        <w:rPr>
+          <w:rFonts w:ascii="Segoe UI" w:eastAsia="Times New Roman" w:hAnsi="Segoe UI" w:cs="Segoe UI"/>
+          <w:color w:val="24292E"/>
+          <w:sz w:val="24"/>
+          <w:szCs w:val="24"/>
+        </w:rPr>
+        <w:t>:</w:t>
+      </w:r>
+    </w:p>
+    <w:p>
+      <w:pPr>
+        <w:shd w:val="clear" w:color="auto" w:fill="F6F8FA"/>
+        <w:tabs>
+          <w:tab w:val="left" w:pos="916"/>
+          <w:tab w:val="left" w:pos="1832"/>
+          <w:tab w:val="left" w:pos="2748"/>
+          <w:tab w:val="left" w:pos="3664"/>
+          <w:tab w:val="left" w:pos="4580"/>
+          <w:tab w:val="left" w:pos="5496"/>
+          <w:tab w:val="left" w:pos="6412"/>
+          <w:tab w:val="left" w:pos="7328"/>
+          <w:tab w:val="left" w:pos="8244"/>
+          <w:tab w:val="left" w:pos="9160"/>
+          <w:tab w:val="left" w:pos="10076"/>
+          <w:tab w:val="left" w:pos="10992"/>
+          <w:tab w:val="left" w:pos="11908"/>
+          <w:tab w:val="left" w:pos="12824"/>
+          <w:tab w:val="left" w:pos="13740"/>
+          <w:tab w:val="left" w:pos="14656"/>
+        </w:tabs>
+        <w:spacing w:after="0" w:line="240" w:lineRule="auto"/>
+        <w:rPr>
+          <w:rFonts w:ascii="Consolas" w:eastAsia="Times New Roman" w:hAnsi="Consolas" w:cs="Consolas"/>
+          <w:color w:val="24292E"/>
+          <w:sz w:val="20"/>
+          <w:szCs w:val="20"/>
+          <w:bdr w:val="none" w:sz="0" w:space="0" w:color="auto" w:frame="1"/>
+        </w:rPr>
+      </w:pPr>
+      <w:r>
+        <w:rPr>
+          <w:rFonts w:ascii="Consolas" w:eastAsia="Times New Roman" w:hAnsi="Consolas" w:cs="Consolas"/>
+          <w:color w:val="24292E"/>
+          <w:sz w:val="20"/>
+          <w:szCs w:val="20"/>
+          <w:bdr w:val="none" w:sz="0" w:space="0" w:color="auto" w:frame="1"/>
+        </w:rPr>
+        <w:t>//= require ckeditor/init</w:t>
+      </w:r>
+    </w:p>
+    <w:p>
+      <w:pPr>
+        <w:spacing w:after="240" w:line="240" w:lineRule="auto"/>
+        <w:rPr>
+          <w:rFonts w:ascii="Segoe UI" w:eastAsia="Times New Roman" w:hAnsi="Segoe UI" w:cs="Segoe UI"/>
+          <w:color w:val="24292E"/>
+          <w:sz w:val="24"/>
+          <w:szCs w:val="24"/>
+        </w:rPr>
+      </w:pPr>
+      <w:r>
+        <w:rPr>
+          <w:rFonts w:ascii="Segoe UI" w:eastAsia="Times New Roman" w:hAnsi="Segoe UI" w:cs="Segoe UI"/>
+          <w:color w:val="24292E"/>
+          <w:sz w:val="24"/>
+          <w:szCs w:val="24"/>
+        </w:rPr>
+        <w:t>Make sure that you put it before:</w:t>
+      </w:r>
+    </w:p>
+    <w:p>
+      <w:pPr>
+        <w:shd w:val="clear" w:color="auto" w:fill="F6F8FA"/>
+        <w:tabs>
+          <w:tab w:val="left" w:pos="916"/>
+          <w:tab w:val="left" w:pos="1832"/>
+          <w:tab w:val="left" w:pos="2748"/>
+          <w:tab w:val="left" w:pos="3664"/>
+          <w:tab w:val="left" w:pos="4580"/>
+          <w:tab w:val="left" w:pos="5496"/>
+          <w:tab w:val="left" w:pos="6412"/>
+          <w:tab w:val="left" w:pos="7328"/>
+          <w:tab w:val="left" w:pos="8244"/>
+          <w:tab w:val="left" w:pos="9160"/>
+          <w:tab w:val="left" w:pos="10076"/>
+          <w:tab w:val="left" w:pos="10992"/>
+          <w:tab w:val="left" w:pos="11908"/>
+          <w:tab w:val="left" w:pos="12824"/>
+          <w:tab w:val="left" w:pos="13740"/>
+          <w:tab w:val="left" w:pos="14656"/>
+        </w:tabs>
+        <w:spacing w:after="0" w:line="240" w:lineRule="auto"/>
+        <w:rPr>
+          <w:rFonts w:ascii="Consolas" w:eastAsia="Times New Roman" w:hAnsi="Consolas" w:cs="Consolas"/>
+          <w:color w:val="24292E"/>
+          <w:sz w:val="20"/>
+          <w:szCs w:val="20"/>
+        </w:rPr>
+      </w:pPr>
+      <w:r>
+        <w:rPr>
+          <w:rFonts w:ascii="Consolas" w:eastAsia="Times New Roman" w:hAnsi="Consolas" w:cs="Consolas"/>
+          <w:color w:val="24292E"/>
+          <w:sz w:val="20"/>
+          <w:szCs w:val="20"/>
+          <w:bdr w:val="none" w:sz="0" w:space="0" w:color="auto" w:frame="1"/>
+        </w:rPr>
+        <w:t>//= require_tree .</w:t>
+      </w:r>
+    </w:p>
+    <w:p/>
+    <w:p>
+      <w:pPr>
+        <w:pStyle w:val="Heading3"/>
+        <w:spacing w:before="360" w:after="240"/>
+        <w:rPr>
+          <w:rFonts w:ascii="Segoe UI" w:hAnsi="Segoe UI" w:cs="Segoe UI"/>
+          <w:color w:val="24292E"/>
+          <w:sz w:val="30"/>
+          <w:szCs w:val="30"/>
+        </w:rPr>
+      </w:pPr>
+      <w:r>
+        <w:rPr>
+          <w:rFonts w:ascii="Segoe UI" w:hAnsi="Segoe UI" w:cs="Segoe UI"/>
+          <w:color w:val="24292E"/>
+          <w:sz w:val="30"/>
+          <w:szCs w:val="30"/>
+        </w:rPr>
+        <w:t>Form helpers</w:t>
+      </w:r>
+    </w:p>
+    <w:p>
+      <w:pPr>
+        <w:pStyle w:val="HTMLPreformatted"/>
+        <w:shd w:val="clear" w:color="auto" w:fill="F6F8FA"/>
+        <w:rPr>
+          <w:rFonts w:ascii="Consolas" w:hAnsi="Consolas" w:cs="Consolas"/>
+          <w:color w:val="24292E"/>
+        </w:rPr>
+      </w:pPr>
+      <w:r>
+        <w:rPr>
+          <w:rFonts w:ascii="Consolas" w:hAnsi="Consolas" w:cs="Consolas"/>
+          <w:color w:val="24292E"/>
+        </w:rPr>
+        <w:t>=</w:t>
+      </w:r>
+      <w:r>
+        <w:rPr>
+          <w:rStyle w:val="pl-sre"/>
+          <w:rFonts w:ascii="Consolas" w:hAnsi="Consolas" w:cs="Consolas"/>
+          <w:color w:val="24292E"/>
+        </w:rPr>
+        <w:t xml:space="preserve"> form_for @page do |form|</w:t>
+      </w:r>
+    </w:p>
+    <w:p>
+      <w:pPr>
+        <w:pStyle w:val="HTMLPreformatted"/>
+        <w:shd w:val="clear" w:color="auto" w:fill="F6F8FA"/>
+        <w:rPr>
+          <w:rFonts w:ascii="Consolas" w:hAnsi="Consolas" w:cs="Consolas"/>
+          <w:color w:val="24292E"/>
+        </w:rPr>
+      </w:pPr>
+      <w:r>
+        <w:rPr>
+          <w:rFonts w:ascii="Consolas" w:hAnsi="Consolas" w:cs="Consolas"/>
+          <w:color w:val="24292E"/>
+        </w:rPr>
+        <w:t xml:space="preserve">  =</w:t>
+      </w:r>
+      <w:r>
+        <w:rPr>
+          <w:rStyle w:val="pl-sre"/>
+          <w:rFonts w:ascii="Consolas" w:hAnsi="Consolas" w:cs="Consolas"/>
+          <w:color w:val="24292E"/>
+        </w:rPr>
+        <w:t xml:space="preserve"> form.cktext_area :notes, class: 'someclass', ckeditor: { language: 'uk'}</w:t>
+      </w:r>
+    </w:p>
+    <w:p>
+      <w:pPr>
+        <w:pStyle w:val="HTMLPreformatted"/>
+        <w:shd w:val="clear" w:color="auto" w:fill="F6F8FA"/>
+        <w:rPr>
+          <w:rFonts w:ascii="Consolas" w:hAnsi="Consolas" w:cs="Consolas"/>
+          <w:color w:val="24292E"/>
+        </w:rPr>
+      </w:pPr>
+      <w:r>
+        <w:rPr>
+          <w:rFonts w:ascii="Consolas" w:hAnsi="Consolas" w:cs="Consolas"/>
+          <w:color w:val="24292E"/>
+        </w:rPr>
+        <w:t xml:space="preserve">  =</w:t>
+      </w:r>
+      <w:r>
+        <w:rPr>
+          <w:rStyle w:val="pl-sre"/>
+          <w:rFonts w:ascii="Consolas" w:hAnsi="Consolas" w:cs="Consolas"/>
+          <w:color w:val="24292E"/>
+        </w:rPr>
+        <w:t xml:space="preserve"> form.cktext_area :content, value: 'Default value', id: 'sometext'</w:t>
+      </w:r>
+    </w:p>
+    <w:p>
+      <w:pPr>
+        <w:pStyle w:val="HTMLPreformatted"/>
+        <w:shd w:val="clear" w:color="auto" w:fill="F6F8FA"/>
+        <w:rPr>
+          <w:rFonts w:ascii="Consolas" w:hAnsi="Consolas" w:cs="Consolas"/>
+          <w:color w:val="24292E"/>
+        </w:rPr>
+      </w:pPr>
+      <w:r>
+        <w:rPr>
+          <w:rFonts w:ascii="Consolas" w:hAnsi="Consolas" w:cs="Consolas"/>
+          <w:color w:val="24292E"/>
+        </w:rPr>
+        <w:t xml:space="preserve">  =</w:t>
+      </w:r>
+      <w:r>
+        <w:rPr>
+          <w:rStyle w:val="pl-sre"/>
+          <w:rFonts w:ascii="Consolas" w:hAnsi="Consolas" w:cs="Consolas"/>
+          <w:color w:val="24292E"/>
+        </w:rPr>
+        <w:t xml:space="preserve"> cktext_area :page, :info, cols: 40, ckeditor: { uiColor: '</w:t>
+      </w:r>
+      <w:r>
+        <w:rPr>
+          <w:rStyle w:val="pl-c"/>
+          <w:rFonts w:ascii="Consolas" w:hAnsi="Consolas" w:cs="Consolas"/>
+          <w:color w:val="6A737D"/>
+        </w:rPr>
+        <w:t>#AADC6E', toolbar: 'mini' }</w:t>
+      </w:r>
+    </w:p>
+    <w:p>
+      <w:pPr>
+        <w:pStyle w:val="NormalWeb"/>
+        <w:spacing w:before="0" w:beforeAutospacing="0" w:after="240" w:afterAutospacing="0"/>
+        <w:rPr>
+          <w:rFonts w:ascii="Segoe UI" w:hAnsi="Segoe UI" w:cs="Segoe UI"/>
+          <w:color w:val="24292E"/>
+        </w:rPr>
+      </w:pPr>
+      <w:r>
+        <w:rPr>
+          <w:rStyle w:val="Emphasis"/>
+          <w:rFonts w:ascii="Segoe UI" w:hAnsi="Segoe UI" w:cs="Segoe UI"/>
+          <w:color w:val="24292E"/>
+        </w:rPr>
+        <w:t>It also works with bootstrap-form</w:t>
+      </w:r>
+    </w:p>
+    <w:p>
+      <w:pPr>
+        <w:pStyle w:val="HTMLPreformatted"/>
+        <w:shd w:val="clear" w:color="auto" w:fill="F6F8FA"/>
+        <w:rPr>
+          <w:rFonts w:ascii="Consolas" w:hAnsi="Consolas" w:cs="Consolas"/>
+          <w:color w:val="24292E"/>
+        </w:rPr>
+      </w:pPr>
+      <w:r>
+        <w:rPr>
+          <w:rFonts w:ascii="Consolas" w:hAnsi="Consolas" w:cs="Consolas"/>
+          <w:color w:val="24292E"/>
+        </w:rPr>
+        <w:t>=</w:t>
+      </w:r>
+      <w:r>
+        <w:rPr>
+          <w:rStyle w:val="pl-sre"/>
+          <w:rFonts w:ascii="Consolas" w:hAnsi="Consolas" w:cs="Consolas"/>
+          <w:color w:val="24292E"/>
+        </w:rPr>
+        <w:t xml:space="preserve"> bootstrap_form_for resource do |form|</w:t>
+      </w:r>
+    </w:p>
+    <w:p>
+      <w:pPr>
+        <w:pStyle w:val="HTMLPreformatted"/>
+        <w:shd w:val="clear" w:color="auto" w:fill="F6F8FA"/>
+        <w:rPr>
+          <w:rFonts w:ascii="Consolas" w:hAnsi="Consolas" w:cs="Consolas"/>
+          <w:color w:val="24292E"/>
+        </w:rPr>
+      </w:pPr>
+      <w:r>
+        <w:rPr>
+          <w:rFonts w:ascii="Consolas" w:hAnsi="Consolas" w:cs="Consolas"/>
+          <w:color w:val="24292E"/>
+        </w:rPr>
+        <w:t xml:space="preserve">  =</w:t>
+      </w:r>
+      <w:r>
+        <w:rPr>
+          <w:rStyle w:val="pl-sre"/>
+          <w:rFonts w:ascii="Consolas" w:hAnsi="Consolas" w:cs="Consolas"/>
+          <w:color w:val="24292E"/>
+        </w:rPr>
+        <w:t xml:space="preserve"> form.cktext_area :text, ckeditor: { language: 'uk'}</w:t>
+      </w:r>
+    </w:p>
+    <w:p/>
+    <w:p>
+      <w:pPr>
+        <w:pStyle w:val="Heading3"/>
+        <w:spacing w:before="360" w:after="240"/>
+        <w:rPr>
+          <w:rFonts w:ascii="Segoe UI" w:hAnsi="Segoe UI" w:cs="Segoe UI"/>
+          <w:color w:val="24292E"/>
+          <w:sz w:val="30"/>
+          <w:szCs w:val="30"/>
+        </w:rPr>
+      </w:pPr>
+      <w:r>
+        <w:rPr>
+          <w:rFonts w:ascii="Segoe UI" w:hAnsi="Segoe UI" w:cs="Segoe UI"/>
+          <w:color w:val="24292E"/>
+          <w:sz w:val="30"/>
+          <w:szCs w:val="30"/>
+        </w:rPr>
+        <w:t>Pundit integration</w:t>
+      </w:r>
+    </w:p>
+    <w:p>
+      <w:pPr>
+        <w:pStyle w:val="NormalWeb"/>
+        <w:spacing w:before="0" w:beforeAutospacing="0" w:after="240" w:afterAutospacing="0"/>
+        <w:rPr>
+          <w:rFonts w:ascii="Segoe UI" w:hAnsi="Segoe UI" w:cs="Segoe UI"/>
+          <w:color w:val="24292E"/>
+        </w:rPr>
+      </w:pPr>
+      <w:r>
+        <w:rPr>
+          <w:rFonts w:ascii="Segoe UI" w:hAnsi="Segoe UI" w:cs="Segoe UI"/>
+          <w:color w:val="24292E"/>
+        </w:rPr>
+        <w:t>Just like CanCan, you can write this code in your config/initializers/ckeditor.rb file:</w:t>
+      </w:r>
+    </w:p>
+    <w:p>
+      <w:pPr>
+        <w:pStyle w:val="HTMLPreformatted"/>
+        <w:shd w:val="clear" w:color="auto" w:fill="F6F8FA"/>
+        <w:rPr>
+          <w:rFonts w:ascii="Consolas" w:hAnsi="Consolas" w:cs="Consolas"/>
+          <w:color w:val="24292E"/>
+        </w:rPr>
+      </w:pPr>
+      <w:r>
+        <w:rPr>
+          <w:rStyle w:val="pl-c1"/>
+          <w:rFonts w:ascii="Consolas" w:hAnsi="Consolas" w:cs="Consolas"/>
+          <w:color w:val="005CC5"/>
+        </w:rPr>
+        <w:t>Ckeditor</w:t>
+      </w:r>
+      <w:r>
+        <w:rPr>
+          <w:rFonts w:ascii="Consolas" w:hAnsi="Consolas" w:cs="Consolas"/>
+          <w:color w:val="24292E"/>
+        </w:rPr>
+        <w:t xml:space="preserve">.setup </w:t>
+      </w:r>
+      <w:r>
+        <w:rPr>
+          <w:rStyle w:val="pl-k"/>
+          <w:rFonts w:ascii="Consolas" w:hAnsi="Consolas" w:cs="Consolas"/>
+          <w:color w:val="D73A49"/>
+        </w:rPr>
+        <w:t>do</w:t>
+      </w:r>
+      <w:r>
+        <w:rPr>
+          <w:rFonts w:ascii="Consolas" w:hAnsi="Consolas" w:cs="Consolas"/>
+          <w:color w:val="24292E"/>
+        </w:rPr>
+        <w:t xml:space="preserve"> |</w:t>
+      </w:r>
+      <w:r>
+        <w:rPr>
+          <w:rStyle w:val="pl-smi"/>
+          <w:rFonts w:ascii="Consolas" w:hAnsi="Consolas" w:cs="Consolas"/>
+          <w:color w:val="24292E"/>
+        </w:rPr>
+        <w:t>config</w:t>
+      </w:r>
+      <w:r>
+        <w:rPr>
+          <w:rFonts w:ascii="Consolas" w:hAnsi="Consolas" w:cs="Consolas"/>
+          <w:color w:val="24292E"/>
+        </w:rPr>
+        <w:t>|</w:t>
+      </w:r>
+    </w:p>
+    <w:p>
+      <w:pPr>
+        <w:pStyle w:val="HTMLPreformatted"/>
+        <w:shd w:val="clear" w:color="auto" w:fill="F6F8FA"/>
+        <w:rPr>
+          <w:rFonts w:ascii="Consolas" w:hAnsi="Consolas" w:cs="Consolas"/>
+          <w:color w:val="24292E"/>
+        </w:rPr>
+      </w:pPr>
+      <w:r>
+        <w:rPr>
+          <w:rFonts w:ascii="Consolas" w:hAnsi="Consolas" w:cs="Consolas"/>
+          <w:color w:val="24292E"/>
+        </w:rPr>
+        <w:t xml:space="preserve">  config.authorize_with </w:t>
+      </w:r>
+      <w:r>
+        <w:rPr>
+          <w:rStyle w:val="pl-c1"/>
+          <w:rFonts w:ascii="Consolas" w:hAnsi="Consolas" w:cs="Consolas"/>
+          <w:color w:val="005CC5"/>
+        </w:rPr>
+        <w:t>:pundit</w:t>
+      </w:r>
+    </w:p>
+    <w:p>
+      <w:pPr>
+        <w:pStyle w:val="HTMLPreformatted"/>
+        <w:shd w:val="clear" w:color="auto" w:fill="F6F8FA"/>
+        <w:rPr>
+          <w:rFonts w:ascii="Consolas" w:hAnsi="Consolas" w:cs="Consolas"/>
+          <w:color w:val="24292E"/>
+        </w:rPr>
+      </w:pPr>
+      <w:r>
+        <w:rPr>
+          <w:rStyle w:val="pl-k"/>
+          <w:rFonts w:ascii="Consolas" w:hAnsi="Consolas" w:cs="Consolas"/>
+          <w:color w:val="D73A49"/>
+        </w:rPr>
+        <w:t>end</w:t>
+      </w:r>
+    </w:p>
+    <w:p>
+      <w:pPr>
+        <w:pStyle w:val="NormalWeb"/>
+        <w:spacing w:before="0" w:beforeAutospacing="0" w:after="240" w:afterAutospacing="0"/>
+        <w:rPr>
+          <w:rFonts w:ascii="Segoe UI" w:hAnsi="Segoe UI" w:cs="Segoe UI"/>
+          <w:color w:val="24292E"/>
+        </w:rPr>
+      </w:pPr>
+      <w:r>
+        <w:rPr>
+          <w:rFonts w:ascii="Segoe UI" w:hAnsi="Segoe UI" w:cs="Segoe UI"/>
+          <w:color w:val="24292E"/>
+        </w:rPr>
+        <w:t>Then, generate the policy files for model </w:t>
+      </w:r>
+      <w:r>
+        <w:rPr>
+          <w:rStyle w:val="Strong"/>
+          <w:rFonts w:ascii="Segoe UI" w:hAnsi="Segoe UI" w:cs="Segoe UI"/>
+          <w:color w:val="24292E"/>
+        </w:rPr>
+        <w:t>Picture</w:t>
+      </w:r>
+      <w:r>
+        <w:rPr>
+          <w:rFonts w:ascii="Segoe UI" w:hAnsi="Segoe UI" w:cs="Segoe UI"/>
+          <w:color w:val="24292E"/>
+        </w:rPr>
+        <w:t> and </w:t>
+      </w:r>
+      <w:r>
+        <w:rPr>
+          <w:rStyle w:val="Strong"/>
+          <w:rFonts w:ascii="Segoe UI" w:hAnsi="Segoe UI" w:cs="Segoe UI"/>
+          <w:color w:val="24292E"/>
+        </w:rPr>
+        <w:t>AttachmentFile</w:t>
+      </w:r>
+    </w:p>
+    <w:p>
+      <w:pPr>
+        <w:pStyle w:val="HTMLPreformatted"/>
+        <w:shd w:val="clear" w:color="auto" w:fill="F6F8FA"/>
+        <w:rPr>
+          <w:rStyle w:val="HTMLCode"/>
+          <w:rFonts w:ascii="Consolas" w:hAnsi="Consolas" w:cs="Consolas"/>
+          <w:color w:val="24292E"/>
+          <w:bdr w:val="none" w:sz="0" w:space="0" w:color="auto" w:frame="1"/>
+        </w:rPr>
+      </w:pPr>
+      <w:r>
+        <w:rPr>
+          <w:rStyle w:val="HTMLCode"/>
+          <w:rFonts w:ascii="Consolas" w:hAnsi="Consolas" w:cs="Consolas"/>
+          <w:color w:val="24292E"/>
+          <w:bdr w:val="none" w:sz="0" w:space="0" w:color="auto" w:frame="1"/>
+        </w:rPr>
+        <w:t>$ rails g ckeditor:pundit_policy</w:t>
+      </w:r>
+    </w:p>
+    <w:p>
+      <w:pPr>
+        <w:pStyle w:val="NormalWeb"/>
+        <w:spacing w:before="0" w:beforeAutospacing="0" w:after="240" w:afterAutospacing="0"/>
+        <w:rPr>
+          <w:rFonts w:ascii="Segoe UI" w:hAnsi="Segoe UI" w:cs="Segoe UI"/>
+          <w:color w:val="24292E"/>
+        </w:rPr>
+      </w:pPr>
+      <w:r>
+        <w:rPr>
+          <w:rFonts w:ascii="Segoe UI" w:hAnsi="Segoe UI" w:cs="Segoe UI"/>
+          <w:color w:val="24292E"/>
+        </w:rPr>
+        <w:t>By this command, you will got two files:</w:t>
+      </w:r>
+    </w:p>
+    <w:p>
+      <w:pPr>
+        <w:pStyle w:val="NormalWeb"/>
+        <w:spacing w:before="0" w:beforeAutospacing="0" w:after="0" w:afterAutospacing="0"/>
+        <w:rPr>
+          <w:rFonts w:ascii="Segoe UI" w:hAnsi="Segoe UI" w:cs="Segoe UI"/>
+          <w:color w:val="6A737D"/>
+        </w:rPr>
+      </w:pPr>
+      <w:r>
+        <w:rPr>
+          <w:rFonts w:ascii="Segoe UI" w:hAnsi="Segoe UI" w:cs="Segoe UI"/>
+          <w:color w:val="6A737D"/>
+        </w:rPr>
+        <w:t>app/policies/ckeditor/picture_policy.rb app/policies/ckeditor/attachment_file_policy.rb</w:t>
+      </w:r>
+    </w:p>
+    <w:p>
+      <w:pPr>
+        <w:pStyle w:val="NormalWeb"/>
+        <w:spacing w:before="0" w:beforeAutospacing="0" w:after="240" w:afterAutospacing="0"/>
+        <w:rPr>
+          <w:rFonts w:ascii="Segoe UI" w:hAnsi="Segoe UI" w:cs="Segoe UI"/>
+          <w:color w:val="24292E"/>
+        </w:rPr>
+      </w:pPr>
+      <w:r>
+        <w:rPr>
+          <w:rFonts w:ascii="Segoe UI" w:hAnsi="Segoe UI" w:cs="Segoe UI"/>
+          <w:color w:val="24292E"/>
+        </w:rPr>
+        <w:t>By default, only the user that logged in can access the models (with actions </w:t>
+      </w:r>
+      <w:r>
+        <w:rPr>
+          <w:rStyle w:val="Emphasis"/>
+          <w:rFonts w:ascii="Segoe UI" w:eastAsiaTheme="majorEastAsia" w:hAnsi="Segoe UI" w:cs="Segoe UI"/>
+          <w:color w:val="24292E"/>
+        </w:rPr>
+        <w:t>index</w:t>
+      </w:r>
+      <w:r>
+        <w:rPr>
+          <w:rFonts w:ascii="Segoe UI" w:hAnsi="Segoe UI" w:cs="Segoe UI"/>
+          <w:color w:val="24292E"/>
+        </w:rPr>
+        <w:t> and </w:t>
+      </w:r>
+      <w:r>
+        <w:rPr>
+          <w:rStyle w:val="Emphasis"/>
+          <w:rFonts w:ascii="Segoe UI" w:eastAsiaTheme="majorEastAsia" w:hAnsi="Segoe UI" w:cs="Segoe UI"/>
+          <w:color w:val="24292E"/>
+        </w:rPr>
+        <w:t>create</w:t>
+      </w:r>
+      <w:r>
+        <w:rPr>
+          <w:rFonts w:ascii="Segoe UI" w:hAnsi="Segoe UI" w:cs="Segoe UI"/>
+          <w:color w:val="24292E"/>
+        </w:rPr>
+        <w:t>) and only the owner of the asset can </w:t>
+      </w:r>
+      <w:r>
+        <w:rPr>
+          <w:rStyle w:val="Strong"/>
+          <w:rFonts w:ascii="Segoe UI" w:hAnsi="Segoe UI" w:cs="Segoe UI"/>
+          <w:color w:val="24292E"/>
+        </w:rPr>
+        <w:t>destroy</w:t>
+      </w:r>
+      <w:r>
+        <w:rPr>
+          <w:rFonts w:ascii="Segoe UI" w:hAnsi="Segoe UI" w:cs="Segoe UI"/>
+          <w:color w:val="24292E"/>
+        </w:rPr>
+        <w:t> the resource.</w:t>
+      </w:r>
+    </w:p>
+    <w:p>
+      <w:pPr>
+        <w:pStyle w:val="NormalWeb"/>
+        <w:spacing w:before="0" w:beforeAutospacing="0" w:after="240" w:afterAutospacing="0"/>
+        <w:rPr>
+          <w:rFonts w:ascii="Segoe UI" w:hAnsi="Segoe UI" w:cs="Segoe UI"/>
+          <w:color w:val="24292E"/>
+        </w:rPr>
+      </w:pPr>
+      <w:r>
+        <w:rPr>
+          <w:rFonts w:ascii="Segoe UI" w:hAnsi="Segoe UI" w:cs="Segoe UI"/>
+          <w:color w:val="24292E"/>
+        </w:rPr>
+        <w:t>You can customize these two policy files as you like.</w:t>
+      </w:r>
+    </w:p>
+    <w:p/>
+    <w:p>
+      <w:pPr>
+        <w:pStyle w:val="Heading4"/>
+        <w:spacing w:before="360" w:beforeAutospacing="0" w:after="240" w:afterAutospacing="0"/>
+        <w:rPr>
+          <w:rFonts w:ascii="Segoe UI" w:hAnsi="Segoe UI" w:cs="Segoe UI"/>
+          <w:color w:val="24292E"/>
+        </w:rPr>
+      </w:pPr>
+      <w:r>
+        <w:rPr>
+          <w:rFonts w:ascii="Segoe UI" w:hAnsi="Segoe UI" w:cs="Segoe UI"/>
+          <w:color w:val="24292E"/>
+        </w:rPr>
+        <w:t>Custom toolbars example</w:t>
+      </w:r>
+    </w:p>
+    <w:p>
+      <w:pPr>
+        <w:pStyle w:val="NormalWeb"/>
+        <w:spacing w:before="0" w:beforeAutospacing="0" w:after="240" w:afterAutospacing="0"/>
+        <w:rPr>
+          <w:rFonts w:ascii="Segoe UI" w:hAnsi="Segoe UI" w:cs="Segoe UI"/>
+          <w:color w:val="24292E"/>
+        </w:rPr>
+      </w:pPr>
+      <w:r>
+        <w:rPr>
+          <w:rFonts w:ascii="Segoe UI" w:hAnsi="Segoe UI" w:cs="Segoe UI"/>
+          <w:color w:val="24292E"/>
+        </w:rPr>
+        <w:t>Adding a custom toolbar:</w:t>
+      </w:r>
+    </w:p>
+    <w:p>
+      <w:pPr>
+        <w:pStyle w:val="HTMLPreformatted"/>
+        <w:shd w:val="clear" w:color="auto" w:fill="F6F8FA"/>
+        <w:rPr>
+          <w:rFonts w:ascii="Consolas" w:hAnsi="Consolas" w:cs="Consolas"/>
+          <w:color w:val="24292E"/>
+        </w:rPr>
+      </w:pPr>
+      <w:r>
+        <w:rPr>
+          <w:rFonts w:ascii="Consolas" w:hAnsi="Consolas" w:cs="Consolas"/>
+          <w:color w:val="24292E"/>
+        </w:rPr>
+        <w:t xml:space="preserve"># </w:t>
+      </w:r>
+      <w:r>
+        <w:rPr>
+          <w:rStyle w:val="pl-k"/>
+          <w:rFonts w:ascii="Consolas" w:hAnsi="Consolas" w:cs="Consolas"/>
+          <w:color w:val="D73A49"/>
+        </w:rPr>
+        <w:t>in</w:t>
+      </w:r>
+      <w:r>
+        <w:rPr>
+          <w:rFonts w:ascii="Consolas" w:hAnsi="Consolas" w:cs="Consolas"/>
+          <w:color w:val="24292E"/>
+        </w:rPr>
+        <w:t xml:space="preserve"> app</w:t>
+      </w:r>
+      <w:r>
+        <w:rPr>
+          <w:rStyle w:val="pl-k"/>
+          <w:rFonts w:ascii="Consolas" w:hAnsi="Consolas" w:cs="Consolas"/>
+          <w:color w:val="D73A49"/>
+        </w:rPr>
+        <w:t>/</w:t>
+      </w:r>
+      <w:r>
+        <w:rPr>
+          <w:rFonts w:ascii="Consolas" w:hAnsi="Consolas" w:cs="Consolas"/>
+          <w:color w:val="24292E"/>
+        </w:rPr>
+        <w:t>assets</w:t>
+      </w:r>
+      <w:r>
+        <w:rPr>
+          <w:rStyle w:val="pl-k"/>
+          <w:rFonts w:ascii="Consolas" w:hAnsi="Consolas" w:cs="Consolas"/>
+          <w:color w:val="D73A49"/>
+        </w:rPr>
+        <w:t>/</w:t>
+      </w:r>
+      <w:r>
+        <w:rPr>
+          <w:rFonts w:ascii="Consolas" w:hAnsi="Consolas" w:cs="Consolas"/>
+          <w:color w:val="24292E"/>
+        </w:rPr>
+        <w:t>javascripts</w:t>
+      </w:r>
+      <w:r>
+        <w:rPr>
+          <w:rStyle w:val="pl-k"/>
+          <w:rFonts w:ascii="Consolas" w:hAnsi="Consolas" w:cs="Consolas"/>
+          <w:color w:val="D73A49"/>
+        </w:rPr>
+        <w:t>/</w:t>
+      </w:r>
+      <w:r>
+        <w:rPr>
+          <w:rFonts w:ascii="Consolas" w:hAnsi="Consolas" w:cs="Consolas"/>
+          <w:color w:val="24292E"/>
+        </w:rPr>
+        <w:t>ckeditor</w:t>
+      </w:r>
+      <w:r>
+        <w:rPr>
+          <w:rStyle w:val="pl-k"/>
+          <w:rFonts w:ascii="Consolas" w:hAnsi="Consolas" w:cs="Consolas"/>
+          <w:color w:val="D73A49"/>
+        </w:rPr>
+        <w:t>/</w:t>
+      </w:r>
+      <w:r>
+        <w:rPr>
+          <w:rStyle w:val="pl-smi"/>
+          <w:rFonts w:ascii="Consolas" w:hAnsi="Consolas" w:cs="Consolas"/>
+          <w:color w:val="24292E"/>
+        </w:rPr>
+        <w:t>config</w:t>
+      </w:r>
+      <w:r>
+        <w:rPr>
+          <w:rFonts w:ascii="Consolas" w:hAnsi="Consolas" w:cs="Consolas"/>
+          <w:color w:val="24292E"/>
+        </w:rPr>
+        <w:t>.</w:t>
+      </w:r>
+      <w:r>
+        <w:rPr>
+          <w:rStyle w:val="pl-smi"/>
+          <w:rFonts w:ascii="Consolas" w:hAnsi="Consolas" w:cs="Consolas"/>
+          <w:color w:val="24292E"/>
+        </w:rPr>
+        <w:t>js</w:t>
+      </w:r>
+    </w:p>
+    <w:p>
+      <w:pPr>
+        <w:pStyle w:val="HTMLPreformatted"/>
+        <w:shd w:val="clear" w:color="auto" w:fill="F6F8FA"/>
+        <w:rPr>
+          <w:rFonts w:ascii="Consolas" w:hAnsi="Consolas" w:cs="Consolas"/>
+          <w:color w:val="24292E"/>
+        </w:rPr>
+      </w:pPr>
+    </w:p>
+    <w:p>
+      <w:pPr>
+        <w:pStyle w:val="HTMLPreformatted"/>
+        <w:shd w:val="clear" w:color="auto" w:fill="F6F8FA"/>
+        <w:rPr>
+          <w:rFonts w:ascii="Consolas" w:hAnsi="Consolas" w:cs="Consolas"/>
+          <w:color w:val="24292E"/>
+        </w:rPr>
+      </w:pPr>
+      <w:r>
+        <w:rPr>
+          <w:rStyle w:val="pl-c1"/>
+          <w:rFonts w:ascii="Consolas" w:hAnsi="Consolas" w:cs="Consolas"/>
+          <w:color w:val="005CC5"/>
+        </w:rPr>
+        <w:t>CKEDITOR</w:t>
+      </w:r>
+      <w:r>
+        <w:rPr>
+          <w:rFonts w:ascii="Consolas" w:hAnsi="Consolas" w:cs="Consolas"/>
+          <w:color w:val="24292E"/>
+        </w:rPr>
+        <w:t>.</w:t>
+      </w:r>
+      <w:r>
+        <w:rPr>
+          <w:rStyle w:val="pl-en"/>
+          <w:rFonts w:ascii="Consolas" w:hAnsi="Consolas" w:cs="Consolas"/>
+          <w:color w:val="6F42C1"/>
+        </w:rPr>
+        <w:t>editorConfig</w:t>
+      </w:r>
+      <w:r>
+        <w:rPr>
+          <w:rFonts w:ascii="Consolas" w:hAnsi="Consolas" w:cs="Consolas"/>
+          <w:color w:val="24292E"/>
+        </w:rPr>
+        <w:t xml:space="preserve"> </w:t>
+      </w:r>
+      <w:r>
+        <w:rPr>
+          <w:rStyle w:val="pl-k"/>
+          <w:rFonts w:ascii="Consolas" w:hAnsi="Consolas" w:cs="Consolas"/>
+          <w:color w:val="D73A49"/>
+        </w:rPr>
+        <w:t>=</w:t>
+      </w:r>
+      <w:r>
+        <w:rPr>
+          <w:rFonts w:ascii="Consolas" w:hAnsi="Consolas" w:cs="Consolas"/>
+          <w:color w:val="24292E"/>
+        </w:rPr>
+        <w:t xml:space="preserve"> </w:t>
+      </w:r>
+      <w:r>
+        <w:rPr>
+          <w:rStyle w:val="pl-k"/>
+          <w:rFonts w:ascii="Consolas" w:hAnsi="Consolas" w:cs="Consolas"/>
+          <w:color w:val="D73A49"/>
+        </w:rPr>
+        <w:t>function</w:t>
+      </w:r>
+      <w:r>
+        <w:rPr>
+          <w:rFonts w:ascii="Consolas" w:hAnsi="Consolas" w:cs="Consolas"/>
+          <w:color w:val="24292E"/>
+        </w:rPr>
+        <w:t xml:space="preserve"> (</w:t>
+      </w:r>
+      <w:r>
+        <w:rPr>
+          <w:rStyle w:val="pl-smi"/>
+          <w:rFonts w:ascii="Consolas" w:hAnsi="Consolas" w:cs="Consolas"/>
+          <w:color w:val="24292E"/>
+        </w:rPr>
+        <w:t>config</w:t>
+      </w:r>
+      <w:r>
+        <w:rPr>
+          <w:rFonts w:ascii="Consolas" w:hAnsi="Consolas" w:cs="Consolas"/>
+          <w:color w:val="24292E"/>
+        </w:rPr>
+        <w:t>) {</w:t>
+      </w:r>
+    </w:p>
+    <w:p>
+      <w:pPr>
+        <w:pStyle w:val="HTMLPreformatted"/>
+        <w:shd w:val="clear" w:color="auto" w:fill="F6F8FA"/>
+        <w:rPr>
+          <w:rFonts w:ascii="Consolas" w:hAnsi="Consolas" w:cs="Consolas"/>
+          <w:color w:val="24292E"/>
+        </w:rPr>
+      </w:pPr>
+      <w:r>
+        <w:rPr>
+          <w:rFonts w:ascii="Consolas" w:hAnsi="Consolas" w:cs="Consolas"/>
+          <w:color w:val="24292E"/>
+        </w:rPr>
+        <w:t xml:space="preserve">  </w:t>
+      </w:r>
+      <w:r>
+        <w:rPr>
+          <w:rStyle w:val="pl-c"/>
+          <w:rFonts w:ascii="Consolas" w:hAnsi="Consolas" w:cs="Consolas"/>
+          <w:color w:val="6A737D"/>
+        </w:rPr>
+        <w:t>// ... other configuration ...</w:t>
+      </w:r>
+    </w:p>
+    <w:p>
+      <w:pPr>
+        <w:pStyle w:val="HTMLPreformatted"/>
+        <w:shd w:val="clear" w:color="auto" w:fill="F6F8FA"/>
+        <w:rPr>
+          <w:rFonts w:ascii="Consolas" w:hAnsi="Consolas" w:cs="Consolas"/>
+          <w:color w:val="24292E"/>
+        </w:rPr>
+      </w:pPr>
+    </w:p>
+    <w:p>
+      <w:pPr>
+        <w:pStyle w:val="HTMLPreformatted"/>
+        <w:shd w:val="clear" w:color="auto" w:fill="F6F8FA"/>
+        <w:rPr>
+          <w:rFonts w:ascii="Consolas" w:hAnsi="Consolas" w:cs="Consolas"/>
+          <w:color w:val="24292E"/>
+        </w:rPr>
+      </w:pPr>
+      <w:r>
+        <w:rPr>
+          <w:rFonts w:ascii="Consolas" w:hAnsi="Consolas" w:cs="Consolas"/>
+          <w:color w:val="24292E"/>
+        </w:rPr>
+        <w:t xml:space="preserve">  </w:t>
+      </w:r>
+      <w:r>
+        <w:rPr>
+          <w:rStyle w:val="pl-smi"/>
+          <w:rFonts w:ascii="Consolas" w:hAnsi="Consolas" w:cs="Consolas"/>
+          <w:color w:val="24292E"/>
+        </w:rPr>
+        <w:t>config</w:t>
+      </w:r>
+      <w:r>
+        <w:rPr>
+          <w:rFonts w:ascii="Consolas" w:hAnsi="Consolas" w:cs="Consolas"/>
+          <w:color w:val="24292E"/>
+        </w:rPr>
+        <w:t>.</w:t>
+      </w:r>
+      <w:r>
+        <w:rPr>
+          <w:rStyle w:val="pl-smi"/>
+          <w:rFonts w:ascii="Consolas" w:hAnsi="Consolas" w:cs="Consolas"/>
+          <w:color w:val="24292E"/>
+        </w:rPr>
+        <w:t>toolbar_mini</w:t>
+      </w:r>
+      <w:r>
+        <w:rPr>
+          <w:rFonts w:ascii="Consolas" w:hAnsi="Consolas" w:cs="Consolas"/>
+          <w:color w:val="24292E"/>
+        </w:rPr>
+        <w:t xml:space="preserve"> </w:t>
+      </w:r>
+      <w:r>
+        <w:rPr>
+          <w:rStyle w:val="pl-k"/>
+          <w:rFonts w:ascii="Consolas" w:hAnsi="Consolas" w:cs="Consolas"/>
+          <w:color w:val="D73A49"/>
+        </w:rPr>
+        <w:t>=</w:t>
+      </w:r>
+      <w:r>
+        <w:rPr>
+          <w:rFonts w:ascii="Consolas" w:hAnsi="Consolas" w:cs="Consolas"/>
+          <w:color w:val="24292E"/>
+        </w:rPr>
+        <w:t xml:space="preserve"> [</w:t>
+      </w:r>
+    </w:p>
+    <w:p>
+      <w:pPr>
+        <w:pStyle w:val="HTMLPreformatted"/>
+        <w:shd w:val="clear" w:color="auto" w:fill="F6F8FA"/>
+        <w:rPr>
+          <w:rFonts w:ascii="Consolas" w:hAnsi="Consolas" w:cs="Consolas"/>
+          <w:color w:val="24292E"/>
+        </w:rPr>
+      </w:pPr>
+      <w:r>
+        <w:rPr>
+          <w:rFonts w:ascii="Consolas" w:hAnsi="Consolas" w:cs="Consolas"/>
+          <w:color w:val="24292E"/>
+        </w:rPr>
+        <w:t xml:space="preserve">    [</w:t>
+      </w:r>
+      <w:r>
+        <w:rPr>
+          <w:rStyle w:val="pl-pds"/>
+          <w:rFonts w:ascii="Consolas" w:hAnsi="Consolas" w:cs="Consolas"/>
+          <w:color w:val="032F62"/>
+        </w:rPr>
+        <w:t>"</w:t>
+      </w:r>
+      <w:r>
+        <w:rPr>
+          <w:rStyle w:val="pl-s"/>
+          <w:rFonts w:ascii="Consolas" w:eastAsiaTheme="majorEastAsia" w:hAnsi="Consolas" w:cs="Consolas"/>
+          <w:color w:val="032F62"/>
+        </w:rPr>
+        <w:t>Bold</w:t>
+      </w:r>
+      <w:r>
+        <w:rPr>
+          <w:rStyle w:val="pl-pds"/>
+          <w:rFonts w:ascii="Consolas" w:hAnsi="Consolas" w:cs="Consolas"/>
+          <w:color w:val="032F62"/>
+        </w:rPr>
+        <w:t>"</w:t>
+      </w:r>
+      <w:r>
+        <w:rPr>
+          <w:rFonts w:ascii="Consolas" w:hAnsi="Consolas" w:cs="Consolas"/>
+          <w:color w:val="24292E"/>
+        </w:rPr>
+        <w:t xml:space="preserve">,  </w:t>
+      </w:r>
+      <w:r>
+        <w:rPr>
+          <w:rStyle w:val="pl-pds"/>
+          <w:rFonts w:ascii="Consolas" w:hAnsi="Consolas" w:cs="Consolas"/>
+          <w:color w:val="032F62"/>
+        </w:rPr>
+        <w:t>"</w:t>
+      </w:r>
+      <w:r>
+        <w:rPr>
+          <w:rStyle w:val="pl-s"/>
+          <w:rFonts w:ascii="Consolas" w:eastAsiaTheme="majorEastAsia" w:hAnsi="Consolas" w:cs="Consolas"/>
+          <w:color w:val="032F62"/>
+        </w:rPr>
+        <w:t>Italic</w:t>
+      </w:r>
+      <w:r>
+        <w:rPr>
+          <w:rStyle w:val="pl-pds"/>
+          <w:rFonts w:ascii="Consolas" w:hAnsi="Consolas" w:cs="Consolas"/>
+          <w:color w:val="032F62"/>
+        </w:rPr>
+        <w:t>"</w:t>
+      </w:r>
+      <w:r>
+        <w:rPr>
+          <w:rFonts w:ascii="Consolas" w:hAnsi="Consolas" w:cs="Consolas"/>
+          <w:color w:val="24292E"/>
+        </w:rPr>
+        <w:t xml:space="preserve">,  </w:t>
+      </w:r>
+      <w:r>
+        <w:rPr>
+          <w:rStyle w:val="pl-pds"/>
+          <w:rFonts w:ascii="Consolas" w:hAnsi="Consolas" w:cs="Consolas"/>
+          <w:color w:val="032F62"/>
+        </w:rPr>
+        <w:t>"</w:t>
+      </w:r>
+      <w:r>
+        <w:rPr>
+          <w:rStyle w:val="pl-s"/>
+          <w:rFonts w:ascii="Consolas" w:eastAsiaTheme="majorEastAsia" w:hAnsi="Consolas" w:cs="Consolas"/>
+          <w:color w:val="032F62"/>
+        </w:rPr>
+        <w:t>Underline</w:t>
+      </w:r>
+      <w:r>
+        <w:rPr>
+          <w:rStyle w:val="pl-pds"/>
+          <w:rFonts w:ascii="Consolas" w:hAnsi="Consolas" w:cs="Consolas"/>
+          <w:color w:val="032F62"/>
+        </w:rPr>
+        <w:t>"</w:t>
+      </w:r>
+      <w:r>
+        <w:rPr>
+          <w:rFonts w:ascii="Consolas" w:hAnsi="Consolas" w:cs="Consolas"/>
+          <w:color w:val="24292E"/>
+        </w:rPr>
+        <w:t xml:space="preserve">,  </w:t>
+      </w:r>
+      <w:r>
+        <w:rPr>
+          <w:rStyle w:val="pl-pds"/>
+          <w:rFonts w:ascii="Consolas" w:hAnsi="Consolas" w:cs="Consolas"/>
+          <w:color w:val="032F62"/>
+        </w:rPr>
+        <w:t>"</w:t>
+      </w:r>
+      <w:r>
+        <w:rPr>
+          <w:rStyle w:val="pl-s"/>
+          <w:rFonts w:ascii="Consolas" w:eastAsiaTheme="majorEastAsia" w:hAnsi="Consolas" w:cs="Consolas"/>
+          <w:color w:val="032F62"/>
+        </w:rPr>
+        <w:t>Strike</w:t>
+      </w:r>
+      <w:r>
+        <w:rPr>
+          <w:rStyle w:val="pl-pds"/>
+          <w:rFonts w:ascii="Consolas" w:hAnsi="Consolas" w:cs="Consolas"/>
+          <w:color w:val="032F62"/>
+        </w:rPr>
+        <w:t>"</w:t>
+      </w:r>
+      <w:r>
+        <w:rPr>
+          <w:rFonts w:ascii="Consolas" w:hAnsi="Consolas" w:cs="Consolas"/>
+          <w:color w:val="24292E"/>
+        </w:rPr>
+        <w:t xml:space="preserve">,  </w:t>
+      </w:r>
+      <w:r>
+        <w:rPr>
+          <w:rStyle w:val="pl-pds"/>
+          <w:rFonts w:ascii="Consolas" w:hAnsi="Consolas" w:cs="Consolas"/>
+          <w:color w:val="032F62"/>
+        </w:rPr>
+        <w:t>"</w:t>
+      </w:r>
+      <w:r>
+        <w:rPr>
+          <w:rStyle w:val="pl-s"/>
+          <w:rFonts w:ascii="Consolas" w:eastAsiaTheme="majorEastAsia" w:hAnsi="Consolas" w:cs="Consolas"/>
+          <w:color w:val="032F62"/>
+        </w:rPr>
+        <w:t>-</w:t>
+      </w:r>
+      <w:r>
+        <w:rPr>
+          <w:rStyle w:val="pl-pds"/>
+          <w:rFonts w:ascii="Consolas" w:hAnsi="Consolas" w:cs="Consolas"/>
+          <w:color w:val="032F62"/>
+        </w:rPr>
+        <w:t>"</w:t>
+      </w:r>
+      <w:r>
+        <w:rPr>
+          <w:rFonts w:ascii="Consolas" w:hAnsi="Consolas" w:cs="Consolas"/>
+          <w:color w:val="24292E"/>
+        </w:rPr>
+        <w:t xml:space="preserve">,  </w:t>
+      </w:r>
+      <w:r>
+        <w:rPr>
+          <w:rStyle w:val="pl-pds"/>
+          <w:rFonts w:ascii="Consolas" w:hAnsi="Consolas" w:cs="Consolas"/>
+          <w:color w:val="032F62"/>
+        </w:rPr>
+        <w:t>"</w:t>
+      </w:r>
+      <w:r>
+        <w:rPr>
+          <w:rStyle w:val="pl-s"/>
+          <w:rFonts w:ascii="Consolas" w:eastAsiaTheme="majorEastAsia" w:hAnsi="Consolas" w:cs="Consolas"/>
+          <w:color w:val="032F62"/>
+        </w:rPr>
+        <w:t>Subscript</w:t>
+      </w:r>
+      <w:r>
+        <w:rPr>
+          <w:rStyle w:val="pl-pds"/>
+          <w:rFonts w:ascii="Consolas" w:hAnsi="Consolas" w:cs="Consolas"/>
+          <w:color w:val="032F62"/>
+        </w:rPr>
+        <w:t>"</w:t>
+      </w:r>
+      <w:r>
+        <w:rPr>
+          <w:rFonts w:ascii="Consolas" w:hAnsi="Consolas" w:cs="Consolas"/>
+          <w:color w:val="24292E"/>
+        </w:rPr>
+        <w:t xml:space="preserve">,  </w:t>
+      </w:r>
+      <w:r>
+        <w:rPr>
+          <w:rStyle w:val="pl-pds"/>
+          <w:rFonts w:ascii="Consolas" w:hAnsi="Consolas" w:cs="Consolas"/>
+          <w:color w:val="032F62"/>
+        </w:rPr>
+        <w:t>"</w:t>
+      </w:r>
+      <w:r>
+        <w:rPr>
+          <w:rStyle w:val="pl-s"/>
+          <w:rFonts w:ascii="Consolas" w:eastAsiaTheme="majorEastAsia" w:hAnsi="Consolas" w:cs="Consolas"/>
+          <w:color w:val="032F62"/>
+        </w:rPr>
+        <w:t>Superscript</w:t>
+      </w:r>
+      <w:r>
+        <w:rPr>
+          <w:rStyle w:val="pl-pds"/>
+          <w:rFonts w:ascii="Consolas" w:hAnsi="Consolas" w:cs="Consolas"/>
+          <w:color w:val="032F62"/>
+        </w:rPr>
+        <w:t>"</w:t>
+      </w:r>
+      <w:r>
+        <w:rPr>
+          <w:rFonts w:ascii="Consolas" w:hAnsi="Consolas" w:cs="Consolas"/>
+          <w:color w:val="24292E"/>
+        </w:rPr>
+        <w:t>],</w:t>
+      </w:r>
+    </w:p>
+    <w:p>
+      <w:pPr>
+        <w:pStyle w:val="HTMLPreformatted"/>
+        <w:shd w:val="clear" w:color="auto" w:fill="F6F8FA"/>
+        <w:rPr>
+          <w:rFonts w:ascii="Consolas" w:hAnsi="Consolas" w:cs="Consolas"/>
+          <w:color w:val="24292E"/>
+        </w:rPr>
+      </w:pPr>
+      <w:r>
+        <w:rPr>
+          <w:rFonts w:ascii="Consolas" w:hAnsi="Consolas" w:cs="Consolas"/>
+          <w:color w:val="24292E"/>
+        </w:rPr>
+        <w:t xml:space="preserve">  ];</w:t>
+      </w:r>
+    </w:p>
+    <w:p>
+      <w:pPr>
+        <w:pStyle w:val="HTMLPreformatted"/>
+        <w:shd w:val="clear" w:color="auto" w:fill="F6F8FA"/>
+        <w:rPr>
+          <w:rFonts w:ascii="Consolas" w:hAnsi="Consolas" w:cs="Consolas"/>
+          <w:color w:val="24292E"/>
+        </w:rPr>
+      </w:pPr>
+      <w:r>
+        <w:rPr>
+          <w:rFonts w:ascii="Consolas" w:hAnsi="Consolas" w:cs="Consolas"/>
+          <w:color w:val="24292E"/>
+        </w:rPr>
+        <w:t xml:space="preserve">  </w:t>
+      </w:r>
+      <w:r>
+        <w:rPr>
+          <w:rStyle w:val="pl-smi"/>
+          <w:rFonts w:ascii="Consolas" w:hAnsi="Consolas" w:cs="Consolas"/>
+          <w:color w:val="24292E"/>
+        </w:rPr>
+        <w:t>config</w:t>
+      </w:r>
+      <w:r>
+        <w:rPr>
+          <w:rFonts w:ascii="Consolas" w:hAnsi="Consolas" w:cs="Consolas"/>
+          <w:color w:val="24292E"/>
+        </w:rPr>
+        <w:t>.</w:t>
+      </w:r>
+      <w:r>
+        <w:rPr>
+          <w:rStyle w:val="pl-c1"/>
+          <w:rFonts w:ascii="Consolas" w:hAnsi="Consolas" w:cs="Consolas"/>
+          <w:color w:val="005CC5"/>
+        </w:rPr>
+        <w:t>toolbar</w:t>
+      </w:r>
+      <w:r>
+        <w:rPr>
+          <w:rFonts w:ascii="Consolas" w:hAnsi="Consolas" w:cs="Consolas"/>
+          <w:color w:val="24292E"/>
+        </w:rPr>
+        <w:t xml:space="preserve"> </w:t>
+      </w:r>
+      <w:r>
+        <w:rPr>
+          <w:rStyle w:val="pl-k"/>
+          <w:rFonts w:ascii="Consolas" w:hAnsi="Consolas" w:cs="Consolas"/>
+          <w:color w:val="D73A49"/>
+        </w:rPr>
+        <w:t>=</w:t>
+      </w:r>
+      <w:r>
+        <w:rPr>
+          <w:rFonts w:ascii="Consolas" w:hAnsi="Consolas" w:cs="Consolas"/>
+          <w:color w:val="24292E"/>
+        </w:rPr>
+        <w:t xml:space="preserve"> </w:t>
+      </w:r>
+      <w:r>
+        <w:rPr>
+          <w:rStyle w:val="pl-pds"/>
+          <w:rFonts w:ascii="Consolas" w:hAnsi="Consolas" w:cs="Consolas"/>
+          <w:color w:val="032F62"/>
+        </w:rPr>
+        <w:t>"</w:t>
+      </w:r>
+      <w:r>
+        <w:rPr>
+          <w:rStyle w:val="pl-s"/>
+          <w:rFonts w:ascii="Consolas" w:eastAsiaTheme="majorEastAsia" w:hAnsi="Consolas" w:cs="Consolas"/>
+          <w:color w:val="032F62"/>
+        </w:rPr>
+        <w:t>mini</w:t>
+      </w:r>
+      <w:r>
+        <w:rPr>
+          <w:rStyle w:val="pl-pds"/>
+          <w:rFonts w:ascii="Consolas" w:hAnsi="Consolas" w:cs="Consolas"/>
+          <w:color w:val="032F62"/>
+        </w:rPr>
+        <w:t>"</w:t>
+      </w:r>
+      <w:r>
+        <w:rPr>
+          <w:rFonts w:ascii="Consolas" w:hAnsi="Consolas" w:cs="Consolas"/>
+          <w:color w:val="24292E"/>
+        </w:rPr>
+        <w:t>;</w:t>
+      </w:r>
+    </w:p>
+    <w:p>
+      <w:pPr>
+        <w:pStyle w:val="HTMLPreformatted"/>
+        <w:shd w:val="clear" w:color="auto" w:fill="F6F8FA"/>
+        <w:rPr>
+          <w:rFonts w:ascii="Consolas" w:hAnsi="Consolas" w:cs="Consolas"/>
+          <w:color w:val="24292E"/>
+        </w:rPr>
+      </w:pPr>
+    </w:p>
+    <w:p>
+      <w:pPr>
+        <w:pStyle w:val="HTMLPreformatted"/>
+        <w:shd w:val="clear" w:color="auto" w:fill="F6F8FA"/>
+        <w:rPr>
+          <w:rFonts w:ascii="Consolas" w:hAnsi="Consolas" w:cs="Consolas"/>
+          <w:color w:val="24292E"/>
+        </w:rPr>
+      </w:pPr>
+      <w:r>
+        <w:rPr>
+          <w:rFonts w:ascii="Consolas" w:hAnsi="Consolas" w:cs="Consolas"/>
+          <w:color w:val="24292E"/>
+        </w:rPr>
+        <w:t xml:space="preserve">  </w:t>
+      </w:r>
+      <w:r>
+        <w:rPr>
+          <w:rStyle w:val="pl-c"/>
+          <w:rFonts w:ascii="Consolas" w:hAnsi="Consolas" w:cs="Consolas"/>
+          <w:color w:val="6A737D"/>
+        </w:rPr>
+        <w:t>// ... rest of the original config.js  ...</w:t>
+      </w:r>
+    </w:p>
+    <w:p>
+      <w:pPr>
+        <w:pStyle w:val="HTMLPreformatted"/>
+        <w:shd w:val="clear" w:color="auto" w:fill="F6F8FA"/>
+        <w:rPr>
+          <w:rFonts w:ascii="Consolas" w:hAnsi="Consolas" w:cs="Consolas"/>
+          <w:color w:val="24292E"/>
+        </w:rPr>
+      </w:pPr>
+      <w:r>
+        <w:rPr>
+          <w:rFonts w:ascii="Consolas" w:hAnsi="Consolas" w:cs="Consolas"/>
+          <w:color w:val="24292E"/>
+        </w:rPr>
+        <w:t>}</w:t>
+      </w:r>
+    </w:p>
+    <w:p>
+      <w:pPr>
+        <w:pStyle w:val="NormalWeb"/>
+        <w:spacing w:before="0" w:beforeAutospacing="0" w:after="0" w:afterAutospacing="0"/>
+        <w:rPr>
+          <w:rFonts w:ascii="Segoe UI" w:hAnsi="Segoe UI" w:cs="Segoe UI"/>
+          <w:color w:val="24292E"/>
+        </w:rPr>
+      </w:pPr>
+      <w:r>
+        <w:rPr>
+          <w:rFonts w:ascii="Segoe UI" w:hAnsi="Segoe UI" w:cs="Segoe UI"/>
+          <w:color w:val="24292E"/>
+        </w:rPr>
+        <w:t>When overriding the default </w:t>
+      </w:r>
+      <w:r>
+        <w:rPr>
+          <w:rStyle w:val="HTMLCode"/>
+          <w:rFonts w:ascii="Consolas" w:hAnsi="Consolas" w:cs="Consolas"/>
+          <w:color w:val="24292E"/>
+        </w:rPr>
+        <w:t>config.js</w:t>
+      </w:r>
+      <w:r>
+        <w:rPr>
+          <w:rFonts w:ascii="Segoe UI" w:hAnsi="Segoe UI" w:cs="Segoe UI"/>
+          <w:color w:val="24292E"/>
+        </w:rPr>
+        <w:t> file, you must set all configuration options yourself as the bundled </w:t>
+      </w:r>
+      <w:r>
+        <w:rPr>
+          <w:rStyle w:val="HTMLCode"/>
+          <w:rFonts w:ascii="Consolas" w:hAnsi="Consolas" w:cs="Consolas"/>
+          <w:color w:val="24292E"/>
+        </w:rPr>
+        <w:t>config.js</w:t>
+      </w:r>
+      <w:r>
+        <w:rPr>
+          <w:rFonts w:ascii="Segoe UI" w:hAnsi="Segoe UI" w:cs="Segoe UI"/>
+          <w:color w:val="24292E"/>
+        </w:rPr>
+        <w:t> will not be loaded. To see the default configuration, run </w:t>
+      </w:r>
+      <w:r>
+        <w:rPr>
+          <w:rStyle w:val="HTMLCode"/>
+          <w:rFonts w:ascii="Consolas" w:hAnsi="Consolas" w:cs="Consolas"/>
+          <w:color w:val="24292E"/>
+        </w:rPr>
+        <w:t>bundle open ckeditor</w:t>
+      </w:r>
+      <w:r>
+        <w:rPr>
+          <w:rFonts w:ascii="Segoe UI" w:hAnsi="Segoe UI" w:cs="Segoe UI"/>
+          <w:color w:val="24292E"/>
+        </w:rPr>
+        <w:t>, copy </w:t>
+      </w:r>
+      <w:r>
+        <w:rPr>
+          <w:rStyle w:val="HTMLCode"/>
+          <w:rFonts w:ascii="Consolas" w:hAnsi="Consolas" w:cs="Consolas"/>
+          <w:color w:val="24292E"/>
+        </w:rPr>
+        <w:t>app/assets/javascripts/ckeditor/config.js</w:t>
+      </w:r>
+      <w:r>
+        <w:rPr>
+          <w:rFonts w:ascii="Segoe UI" w:hAnsi="Segoe UI" w:cs="Segoe UI"/>
+          <w:color w:val="24292E"/>
+        </w:rPr>
+        <w:t> into your project and customize it to your needs.</w:t>
+      </w:r>
+    </w:p>
+    <w:p>
+      <w:r>
+        <w:t xml:space="preserve"> </w:t>
+      </w:r>
       <w:bookmarkStart w:id="0" w:name="_GoBack"/>
       <w:bookmarkEnd w:id="0"/>
-    </w:p>
-    <w:p>
-      <w:pPr>
-        <w:spacing w:after="0" w:line="240" w:lineRule="auto"/>
-      </w:pPr>
-    </w:p>
-    <w:p>
       <w:r>
         <w:br w:type="page"/>
       </w:r>
@@ -456,6 +2555,48 @@
     <w:name w:val="Normal"/>
     <w:qFormat/>
   </w:style>
+  <w:style w:type="paragraph" w:styleId="Heading3">
+    <w:name w:val="heading 3"/>
+    <w:basedOn w:val="Normal"/>
+    <w:next w:val="Normal"/>
+    <w:link w:val="Heading3Char"/>
+    <w:uiPriority w:val="9"/>
+    <w:semiHidden/>
+    <w:unhideWhenUsed/>
+    <w:qFormat/>
+    <w:rsid w:val="00B917CE"/>
+    <w:pPr>
+      <w:keepNext/>
+      <w:keepLines/>
+      <w:spacing w:before="200" w:after="0"/>
+      <w:outlineLvl w:val="2"/>
+    </w:pPr>
+    <w:rPr>
+      <w:rFonts w:asciiTheme="majorHAnsi" w:eastAsiaTheme="majorEastAsia" w:hAnsiTheme="majorHAnsi" w:cstheme="majorBidi"/>
+      <w:b/>
+      <w:bCs/>
+      <w:color w:val="4F81BD" w:themeColor="accent1"/>
+    </w:rPr>
+  </w:style>
+  <w:style w:type="paragraph" w:styleId="Heading4">
+    <w:name w:val="heading 4"/>
+    <w:basedOn w:val="Normal"/>
+    <w:link w:val="Heading4Char"/>
+    <w:uiPriority w:val="9"/>
+    <w:qFormat/>
+    <w:rsid w:val="00A74BFA"/>
+    <w:pPr>
+      <w:spacing w:before="100" w:beforeAutospacing="1" w:after="100" w:afterAutospacing="1" w:line="240" w:lineRule="auto"/>
+      <w:outlineLvl w:val="3"/>
+    </w:pPr>
+    <w:rPr>
+      <w:rFonts w:ascii="Times New Roman" w:eastAsia="Times New Roman" w:hAnsi="Times New Roman" w:cs="Times New Roman"/>
+      <w:b/>
+      <w:bCs/>
+      <w:sz w:val="24"/>
+      <w:szCs w:val="24"/>
+    </w:rPr>
+  </w:style>
   <w:style w:type="character" w:default="1" w:styleId="DefaultParagraphFont">
     <w:name w:val="Default Paragraph Font"/>
     <w:uiPriority w:val="1"/>
@@ -530,6 +2671,125 @@
       <w:sz w:val="20"/>
       <w:szCs w:val="20"/>
     </w:rPr>
+  </w:style>
+  <w:style w:type="character" w:styleId="HTMLCode">
+    <w:name w:val="HTML Code"/>
+    <w:basedOn w:val="DefaultParagraphFont"/>
+    <w:uiPriority w:val="99"/>
+    <w:semiHidden/>
+    <w:unhideWhenUsed/>
+    <w:rsid w:val="00A74BFA"/>
+    <w:rPr>
+      <w:rFonts w:ascii="Courier New" w:eastAsia="Times New Roman" w:hAnsi="Courier New" w:cs="Courier New"/>
+      <w:sz w:val="20"/>
+      <w:szCs w:val="20"/>
+    </w:rPr>
+  </w:style>
+  <w:style w:type="character" w:customStyle="1" w:styleId="pl-s">
+    <w:name w:val="pl-s"/>
+    <w:basedOn w:val="DefaultParagraphFont"/>
+    <w:rsid w:val="00A74BFA"/>
+  </w:style>
+  <w:style w:type="character" w:customStyle="1" w:styleId="pl-pds">
+    <w:name w:val="pl-pds"/>
+    <w:basedOn w:val="DefaultParagraphFont"/>
+    <w:rsid w:val="00A74BFA"/>
+  </w:style>
+  <w:style w:type="paragraph" w:styleId="NormalWeb">
+    <w:name w:val="Normal (Web)"/>
+    <w:basedOn w:val="Normal"/>
+    <w:uiPriority w:val="99"/>
+    <w:semiHidden/>
+    <w:unhideWhenUsed/>
+    <w:rsid w:val="00A74BFA"/>
+    <w:pPr>
+      <w:spacing w:before="100" w:beforeAutospacing="1" w:after="100" w:afterAutospacing="1" w:line="240" w:lineRule="auto"/>
+    </w:pPr>
+    <w:rPr>
+      <w:rFonts w:ascii="Times New Roman" w:eastAsia="Times New Roman" w:hAnsi="Times New Roman" w:cs="Times New Roman"/>
+      <w:sz w:val="24"/>
+      <w:szCs w:val="24"/>
+    </w:rPr>
+  </w:style>
+  <w:style w:type="character" w:customStyle="1" w:styleId="Heading4Char">
+    <w:name w:val="Heading 4 Char"/>
+    <w:basedOn w:val="DefaultParagraphFont"/>
+    <w:link w:val="Heading4"/>
+    <w:uiPriority w:val="9"/>
+    <w:rsid w:val="00A74BFA"/>
+    <w:rPr>
+      <w:rFonts w:ascii="Times New Roman" w:eastAsia="Times New Roman" w:hAnsi="Times New Roman" w:cs="Times New Roman"/>
+      <w:b/>
+      <w:bCs/>
+      <w:sz w:val="24"/>
+      <w:szCs w:val="24"/>
+    </w:rPr>
+  </w:style>
+  <w:style w:type="character" w:customStyle="1" w:styleId="pl-k">
+    <w:name w:val="pl-k"/>
+    <w:basedOn w:val="DefaultParagraphFont"/>
+    <w:rsid w:val="00B917CE"/>
+  </w:style>
+  <w:style w:type="character" w:customStyle="1" w:styleId="pl-c1">
+    <w:name w:val="pl-c1"/>
+    <w:basedOn w:val="DefaultParagraphFont"/>
+    <w:rsid w:val="00B917CE"/>
+  </w:style>
+  <w:style w:type="character" w:customStyle="1" w:styleId="Heading3Char">
+    <w:name w:val="Heading 3 Char"/>
+    <w:basedOn w:val="DefaultParagraphFont"/>
+    <w:link w:val="Heading3"/>
+    <w:uiPriority w:val="9"/>
+    <w:semiHidden/>
+    <w:rsid w:val="00B917CE"/>
+    <w:rPr>
+      <w:rFonts w:asciiTheme="majorHAnsi" w:eastAsiaTheme="majorEastAsia" w:hAnsiTheme="majorHAnsi" w:cstheme="majorBidi"/>
+      <w:b/>
+      <w:bCs/>
+      <w:color w:val="4F81BD" w:themeColor="accent1"/>
+    </w:rPr>
+  </w:style>
+  <w:style w:type="character" w:customStyle="1" w:styleId="pl-sre">
+    <w:name w:val="pl-sre"/>
+    <w:basedOn w:val="DefaultParagraphFont"/>
+    <w:rsid w:val="00B917CE"/>
+  </w:style>
+  <w:style w:type="character" w:customStyle="1" w:styleId="pl-c">
+    <w:name w:val="pl-c"/>
+    <w:basedOn w:val="DefaultParagraphFont"/>
+    <w:rsid w:val="00B917CE"/>
+  </w:style>
+  <w:style w:type="character" w:styleId="Emphasis">
+    <w:name w:val="Emphasis"/>
+    <w:basedOn w:val="DefaultParagraphFont"/>
+    <w:uiPriority w:val="20"/>
+    <w:qFormat/>
+    <w:rsid w:val="00B917CE"/>
+    <w:rPr>
+      <w:i/>
+      <w:iCs/>
+    </w:rPr>
+  </w:style>
+  <w:style w:type="character" w:customStyle="1" w:styleId="pl-smi">
+    <w:name w:val="pl-smi"/>
+    <w:basedOn w:val="DefaultParagraphFont"/>
+    <w:rsid w:val="00B917CE"/>
+  </w:style>
+  <w:style w:type="character" w:styleId="Strong">
+    <w:name w:val="Strong"/>
+    <w:basedOn w:val="DefaultParagraphFont"/>
+    <w:uiPriority w:val="22"/>
+    <w:qFormat/>
+    <w:rsid w:val="00B917CE"/>
+    <w:rPr>
+      <w:b/>
+      <w:bCs/>
+    </w:rPr>
+  </w:style>
+  <w:style w:type="character" w:customStyle="1" w:styleId="pl-en">
+    <w:name w:val="pl-en"/>
+    <w:basedOn w:val="DefaultParagraphFont"/>
+    <w:rsid w:val="004C475E"/>
   </w:style>
 </w:styles>
 </file>
@@ -694,6 +2954,48 @@
     <w:name w:val="Normal"/>
     <w:qFormat/>
   </w:style>
+  <w:style w:type="paragraph" w:styleId="Heading3">
+    <w:name w:val="heading 3"/>
+    <w:basedOn w:val="Normal"/>
+    <w:next w:val="Normal"/>
+    <w:link w:val="Heading3Char"/>
+    <w:uiPriority w:val="9"/>
+    <w:semiHidden/>
+    <w:unhideWhenUsed/>
+    <w:qFormat/>
+    <w:rsid w:val="00B917CE"/>
+    <w:pPr>
+      <w:keepNext/>
+      <w:keepLines/>
+      <w:spacing w:before="200" w:after="0"/>
+      <w:outlineLvl w:val="2"/>
+    </w:pPr>
+    <w:rPr>
+      <w:rFonts w:asciiTheme="majorHAnsi" w:eastAsiaTheme="majorEastAsia" w:hAnsiTheme="majorHAnsi" w:cstheme="majorBidi"/>
+      <w:b/>
+      <w:bCs/>
+      <w:color w:val="4F81BD" w:themeColor="accent1"/>
+    </w:rPr>
+  </w:style>
+  <w:style w:type="paragraph" w:styleId="Heading4">
+    <w:name w:val="heading 4"/>
+    <w:basedOn w:val="Normal"/>
+    <w:link w:val="Heading4Char"/>
+    <w:uiPriority w:val="9"/>
+    <w:qFormat/>
+    <w:rsid w:val="00A74BFA"/>
+    <w:pPr>
+      <w:spacing w:before="100" w:beforeAutospacing="1" w:after="100" w:afterAutospacing="1" w:line="240" w:lineRule="auto"/>
+      <w:outlineLvl w:val="3"/>
+    </w:pPr>
+    <w:rPr>
+      <w:rFonts w:ascii="Times New Roman" w:eastAsia="Times New Roman" w:hAnsi="Times New Roman" w:cs="Times New Roman"/>
+      <w:b/>
+      <w:bCs/>
+      <w:sz w:val="24"/>
+      <w:szCs w:val="24"/>
+    </w:rPr>
+  </w:style>
   <w:style w:type="character" w:default="1" w:styleId="DefaultParagraphFont">
     <w:name w:val="Default Paragraph Font"/>
     <w:uiPriority w:val="1"/>
@@ -768,6 +3070,125 @@
       <w:sz w:val="20"/>
       <w:szCs w:val="20"/>
     </w:rPr>
+  </w:style>
+  <w:style w:type="character" w:styleId="HTMLCode">
+    <w:name w:val="HTML Code"/>
+    <w:basedOn w:val="DefaultParagraphFont"/>
+    <w:uiPriority w:val="99"/>
+    <w:semiHidden/>
+    <w:unhideWhenUsed/>
+    <w:rsid w:val="00A74BFA"/>
+    <w:rPr>
+      <w:rFonts w:ascii="Courier New" w:eastAsia="Times New Roman" w:hAnsi="Courier New" w:cs="Courier New"/>
+      <w:sz w:val="20"/>
+      <w:szCs w:val="20"/>
+    </w:rPr>
+  </w:style>
+  <w:style w:type="character" w:customStyle="1" w:styleId="pl-s">
+    <w:name w:val="pl-s"/>
+    <w:basedOn w:val="DefaultParagraphFont"/>
+    <w:rsid w:val="00A74BFA"/>
+  </w:style>
+  <w:style w:type="character" w:customStyle="1" w:styleId="pl-pds">
+    <w:name w:val="pl-pds"/>
+    <w:basedOn w:val="DefaultParagraphFont"/>
+    <w:rsid w:val="00A74BFA"/>
+  </w:style>
+  <w:style w:type="paragraph" w:styleId="NormalWeb">
+    <w:name w:val="Normal (Web)"/>
+    <w:basedOn w:val="Normal"/>
+    <w:uiPriority w:val="99"/>
+    <w:semiHidden/>
+    <w:unhideWhenUsed/>
+    <w:rsid w:val="00A74BFA"/>
+    <w:pPr>
+      <w:spacing w:before="100" w:beforeAutospacing="1" w:after="100" w:afterAutospacing="1" w:line="240" w:lineRule="auto"/>
+    </w:pPr>
+    <w:rPr>
+      <w:rFonts w:ascii="Times New Roman" w:eastAsia="Times New Roman" w:hAnsi="Times New Roman" w:cs="Times New Roman"/>
+      <w:sz w:val="24"/>
+      <w:szCs w:val="24"/>
+    </w:rPr>
+  </w:style>
+  <w:style w:type="character" w:customStyle="1" w:styleId="Heading4Char">
+    <w:name w:val="Heading 4 Char"/>
+    <w:basedOn w:val="DefaultParagraphFont"/>
+    <w:link w:val="Heading4"/>
+    <w:uiPriority w:val="9"/>
+    <w:rsid w:val="00A74BFA"/>
+    <w:rPr>
+      <w:rFonts w:ascii="Times New Roman" w:eastAsia="Times New Roman" w:hAnsi="Times New Roman" w:cs="Times New Roman"/>
+      <w:b/>
+      <w:bCs/>
+      <w:sz w:val="24"/>
+      <w:szCs w:val="24"/>
+    </w:rPr>
+  </w:style>
+  <w:style w:type="character" w:customStyle="1" w:styleId="pl-k">
+    <w:name w:val="pl-k"/>
+    <w:basedOn w:val="DefaultParagraphFont"/>
+    <w:rsid w:val="00B917CE"/>
+  </w:style>
+  <w:style w:type="character" w:customStyle="1" w:styleId="pl-c1">
+    <w:name w:val="pl-c1"/>
+    <w:basedOn w:val="DefaultParagraphFont"/>
+    <w:rsid w:val="00B917CE"/>
+  </w:style>
+  <w:style w:type="character" w:customStyle="1" w:styleId="Heading3Char">
+    <w:name w:val="Heading 3 Char"/>
+    <w:basedOn w:val="DefaultParagraphFont"/>
+    <w:link w:val="Heading3"/>
+    <w:uiPriority w:val="9"/>
+    <w:semiHidden/>
+    <w:rsid w:val="00B917CE"/>
+    <w:rPr>
+      <w:rFonts w:asciiTheme="majorHAnsi" w:eastAsiaTheme="majorEastAsia" w:hAnsiTheme="majorHAnsi" w:cstheme="majorBidi"/>
+      <w:b/>
+      <w:bCs/>
+      <w:color w:val="4F81BD" w:themeColor="accent1"/>
+    </w:rPr>
+  </w:style>
+  <w:style w:type="character" w:customStyle="1" w:styleId="pl-sre">
+    <w:name w:val="pl-sre"/>
+    <w:basedOn w:val="DefaultParagraphFont"/>
+    <w:rsid w:val="00B917CE"/>
+  </w:style>
+  <w:style w:type="character" w:customStyle="1" w:styleId="pl-c">
+    <w:name w:val="pl-c"/>
+    <w:basedOn w:val="DefaultParagraphFont"/>
+    <w:rsid w:val="00B917CE"/>
+  </w:style>
+  <w:style w:type="character" w:styleId="Emphasis">
+    <w:name w:val="Emphasis"/>
+    <w:basedOn w:val="DefaultParagraphFont"/>
+    <w:uiPriority w:val="20"/>
+    <w:qFormat/>
+    <w:rsid w:val="00B917CE"/>
+    <w:rPr>
+      <w:i/>
+      <w:iCs/>
+    </w:rPr>
+  </w:style>
+  <w:style w:type="character" w:customStyle="1" w:styleId="pl-smi">
+    <w:name w:val="pl-smi"/>
+    <w:basedOn w:val="DefaultParagraphFont"/>
+    <w:rsid w:val="00B917CE"/>
+  </w:style>
+  <w:style w:type="character" w:styleId="Strong">
+    <w:name w:val="Strong"/>
+    <w:basedOn w:val="DefaultParagraphFont"/>
+    <w:uiPriority w:val="22"/>
+    <w:qFormat/>
+    <w:rsid w:val="00B917CE"/>
+    <w:rPr>
+      <w:b/>
+      <w:bCs/>
+    </w:rPr>
+  </w:style>
+  <w:style w:type="character" w:customStyle="1" w:styleId="pl-en">
+    <w:name w:val="pl-en"/>
+    <w:basedOn w:val="DefaultParagraphFont"/>
+    <w:rsid w:val="004C475E"/>
   </w:style>
 </w:styles>
 </file>

</xml_diff>